<commit_message>
Update Dataplex: Getting started with Dataplex
</commit_message>
<xml_diff>
--- a/Dataplex.docx
+++ b/Dataplex.docx
@@ -65,6 +65,14 @@
     </w:p>
     <w:sdt>
       <w:sdtPr>
+        <w:rPr>
+          <w:rFonts w:asciiTheme="minorHAnsi" w:eastAsiaTheme="minorHAnsi" w:hAnsiTheme="minorHAnsi" w:cstheme="minorBidi"/>
+          <w:color w:val="auto"/>
+          <w:kern w:val="2"/>
+          <w:sz w:val="22"/>
+          <w:szCs w:val="22"/>
+          <w14:ligatures w14:val="standardContextual"/>
+        </w:rPr>
         <w:id w:val="629826293"/>
         <w:docPartObj>
           <w:docPartGallery w:val="Table of Contents"/>
@@ -73,15 +81,9 @@
       </w:sdtPr>
       <w:sdtEndPr>
         <w:rPr>
-          <w:rFonts w:asciiTheme="minorHAnsi" w:eastAsiaTheme="minorHAnsi" w:hAnsiTheme="minorHAnsi" w:cstheme="minorBidi"/>
           <w:b/>
           <w:bCs/>
           <w:noProof/>
-          <w:color w:val="auto"/>
-          <w:kern w:val="2"/>
-          <w:sz w:val="22"/>
-          <w:szCs w:val="22"/>
-          <w14:ligatures w14:val="standardContextual"/>
         </w:rPr>
       </w:sdtEndPr>
       <w:sdtContent>
@@ -100,6 +102,7 @@
               <w:tab w:val="right" w:leader="dot" w:pos="10790"/>
             </w:tabs>
             <w:rPr>
+              <w:rFonts w:eastAsiaTheme="minorEastAsia"/>
               <w:noProof/>
             </w:rPr>
           </w:pPr>
@@ -112,7 +115,7 @@
           <w:r>
             <w:fldChar w:fldCharType="separate"/>
           </w:r>
-          <w:hyperlink w:anchor="_Toc179390478" w:history="1">
+          <w:hyperlink w:anchor="_Toc179458568" w:history="1">
             <w:r>
               <w:rPr>
                 <w:rStyle w:val="Hyperlink"/>
@@ -141,7 +144,7 @@
                 <w:noProof/>
                 <w:webHidden/>
               </w:rPr>
-              <w:instrText xml:space="preserve"> PAGEREF _Toc179390478 \h </w:instrText>
+              <w:instrText xml:space="preserve"> PAGEREF _Toc179458568 \h </w:instrText>
             </w:r>
             <w:r>
               <w:rPr>
@@ -161,7 +164,7 @@
                 <w:noProof/>
                 <w:webHidden/>
               </w:rPr>
-              <w:t>1</w:t>
+              <w:t>2</w:t>
             </w:r>
             <w:r>
               <w:rPr>
@@ -179,10 +182,11 @@
               <w:tab w:val="right" w:leader="dot" w:pos="10790"/>
             </w:tabs>
             <w:rPr>
+              <w:rFonts w:eastAsiaTheme="minorEastAsia"/>
               <w:noProof/>
             </w:rPr>
           </w:pPr>
-          <w:hyperlink w:anchor="_Toc179390479" w:history="1">
+          <w:hyperlink w:anchor="_Toc179458569" w:history="1">
             <w:r>
               <w:rPr>
                 <w:rStyle w:val="Hyperlink"/>
@@ -211,7 +215,7 @@
                 <w:noProof/>
                 <w:webHidden/>
               </w:rPr>
-              <w:instrText xml:space="preserve"> PAGEREF _Toc179390479 \h </w:instrText>
+              <w:instrText xml:space="preserve"> PAGEREF _Toc179458569 \h </w:instrText>
             </w:r>
             <w:r>
               <w:rPr>
@@ -231,7 +235,7 @@
                 <w:noProof/>
                 <w:webHidden/>
               </w:rPr>
-              <w:t>1</w:t>
+              <w:t>2</w:t>
             </w:r>
             <w:r>
               <w:rPr>
@@ -249,10 +253,11 @@
               <w:tab w:val="right" w:leader="dot" w:pos="10790"/>
             </w:tabs>
             <w:rPr>
+              <w:rFonts w:eastAsiaTheme="minorEastAsia"/>
               <w:noProof/>
             </w:rPr>
           </w:pPr>
-          <w:hyperlink w:anchor="_Toc179390480" w:history="1">
+          <w:hyperlink w:anchor="_Toc179458570" w:history="1">
             <w:r>
               <w:rPr>
                 <w:rStyle w:val="Hyperlink"/>
@@ -281,7 +286,7 @@
                 <w:noProof/>
                 <w:webHidden/>
               </w:rPr>
-              <w:instrText xml:space="preserve"> PAGEREF _Toc179390480 \h </w:instrText>
+              <w:instrText xml:space="preserve"> PAGEREF _Toc179458570 \h </w:instrText>
             </w:r>
             <w:r>
               <w:rPr>
@@ -301,7 +306,7 @@
                 <w:noProof/>
                 <w:webHidden/>
               </w:rPr>
-              <w:t>1</w:t>
+              <w:t>2</w:t>
             </w:r>
             <w:r>
               <w:rPr>
@@ -319,10 +324,11 @@
               <w:tab w:val="right" w:leader="dot" w:pos="10790"/>
             </w:tabs>
             <w:rPr>
+              <w:rFonts w:eastAsiaTheme="minorEastAsia"/>
               <w:noProof/>
             </w:rPr>
           </w:pPr>
-          <w:hyperlink w:anchor="_Toc179390481" w:history="1">
+          <w:hyperlink w:anchor="_Toc179458571" w:history="1">
             <w:r>
               <w:rPr>
                 <w:rStyle w:val="Hyperlink"/>
@@ -351,7 +357,7 @@
                 <w:noProof/>
                 <w:webHidden/>
               </w:rPr>
-              <w:instrText xml:space="preserve"> PAGEREF _Toc179390481 \h </w:instrText>
+              <w:instrText xml:space="preserve"> PAGEREF _Toc179458571 \h </w:instrText>
             </w:r>
             <w:r>
               <w:rPr>
@@ -371,7 +377,575 @@
                 <w:noProof/>
                 <w:webHidden/>
               </w:rPr>
-              <w:t>2</w:t>
+              <w:t>3</w:t>
+            </w:r>
+            <w:r>
+              <w:rPr>
+                <w:noProof/>
+                <w:webHidden/>
+              </w:rPr>
+              <w:fldChar w:fldCharType="end"/>
+            </w:r>
+          </w:hyperlink>
+        </w:p>
+        <w:p>
+          <w:pPr>
+            <w:pStyle w:val="TOC1"/>
+            <w:tabs>
+              <w:tab w:val="right" w:leader="dot" w:pos="10790"/>
+            </w:tabs>
+            <w:rPr>
+              <w:rFonts w:eastAsiaTheme="minorEastAsia"/>
+              <w:noProof/>
+            </w:rPr>
+          </w:pPr>
+          <w:hyperlink w:anchor="_Toc179458572" w:history="1">
+            <w:r>
+              <w:rPr>
+                <w:rStyle w:val="Hyperlink"/>
+                <w:b/>
+                <w:bCs/>
+                <w:noProof/>
+              </w:rPr>
+              <w:t>4. Get Started with Dataplex</w:t>
+            </w:r>
+            <w:r>
+              <w:rPr>
+                <w:noProof/>
+                <w:webHidden/>
+              </w:rPr>
+              <w:tab/>
+            </w:r>
+            <w:r>
+              <w:rPr>
+                <w:noProof/>
+                <w:webHidden/>
+              </w:rPr>
+              <w:fldChar w:fldCharType="begin"/>
+            </w:r>
+            <w:r>
+              <w:rPr>
+                <w:noProof/>
+                <w:webHidden/>
+              </w:rPr>
+              <w:instrText xml:space="preserve"> PAGEREF _Toc179458572 \h </w:instrText>
+            </w:r>
+            <w:r>
+              <w:rPr>
+                <w:noProof/>
+                <w:webHidden/>
+              </w:rPr>
+            </w:r>
+            <w:r>
+              <w:rPr>
+                <w:noProof/>
+                <w:webHidden/>
+              </w:rPr>
+              <w:fldChar w:fldCharType="separate"/>
+            </w:r>
+            <w:r>
+              <w:rPr>
+                <w:noProof/>
+                <w:webHidden/>
+              </w:rPr>
+              <w:t>3</w:t>
+            </w:r>
+            <w:r>
+              <w:rPr>
+                <w:noProof/>
+                <w:webHidden/>
+              </w:rPr>
+              <w:fldChar w:fldCharType="end"/>
+            </w:r>
+          </w:hyperlink>
+        </w:p>
+        <w:p>
+          <w:pPr>
+            <w:pStyle w:val="TOC2"/>
+            <w:tabs>
+              <w:tab w:val="right" w:leader="dot" w:pos="10790"/>
+            </w:tabs>
+            <w:rPr>
+              <w:rFonts w:eastAsiaTheme="minorEastAsia"/>
+              <w:noProof/>
+            </w:rPr>
+          </w:pPr>
+          <w:hyperlink w:anchor="_Toc179458573" w:history="1">
+            <w:r>
+              <w:rPr>
+                <w:rStyle w:val="Hyperlink"/>
+                <w:b/>
+                <w:bCs/>
+                <w:noProof/>
+              </w:rPr>
+              <w:t>4.1 Prerequisites</w:t>
+            </w:r>
+            <w:r>
+              <w:rPr>
+                <w:noProof/>
+                <w:webHidden/>
+              </w:rPr>
+              <w:tab/>
+            </w:r>
+            <w:r>
+              <w:rPr>
+                <w:noProof/>
+                <w:webHidden/>
+              </w:rPr>
+              <w:fldChar w:fldCharType="begin"/>
+            </w:r>
+            <w:r>
+              <w:rPr>
+                <w:noProof/>
+                <w:webHidden/>
+              </w:rPr>
+              <w:instrText xml:space="preserve"> PAGEREF _Toc179458573 \h </w:instrText>
+            </w:r>
+            <w:r>
+              <w:rPr>
+                <w:noProof/>
+                <w:webHidden/>
+              </w:rPr>
+            </w:r>
+            <w:r>
+              <w:rPr>
+                <w:noProof/>
+                <w:webHidden/>
+              </w:rPr>
+              <w:fldChar w:fldCharType="separate"/>
+            </w:r>
+            <w:r>
+              <w:rPr>
+                <w:noProof/>
+                <w:webHidden/>
+              </w:rPr>
+              <w:t>3</w:t>
+            </w:r>
+            <w:r>
+              <w:rPr>
+                <w:noProof/>
+                <w:webHidden/>
+              </w:rPr>
+              <w:fldChar w:fldCharType="end"/>
+            </w:r>
+          </w:hyperlink>
+        </w:p>
+        <w:p>
+          <w:pPr>
+            <w:pStyle w:val="TOC2"/>
+            <w:tabs>
+              <w:tab w:val="right" w:leader="dot" w:pos="10790"/>
+            </w:tabs>
+            <w:rPr>
+              <w:rFonts w:eastAsiaTheme="minorEastAsia"/>
+              <w:noProof/>
+            </w:rPr>
+          </w:pPr>
+          <w:hyperlink w:anchor="_Toc179458574" w:history="1">
+            <w:r>
+              <w:rPr>
+                <w:rStyle w:val="Hyperlink"/>
+                <w:b/>
+                <w:bCs/>
+                <w:noProof/>
+              </w:rPr>
+              <w:t>Step 1: Create a Dataplex Lake</w:t>
+            </w:r>
+            <w:r>
+              <w:rPr>
+                <w:noProof/>
+                <w:webHidden/>
+              </w:rPr>
+              <w:tab/>
+            </w:r>
+            <w:r>
+              <w:rPr>
+                <w:noProof/>
+                <w:webHidden/>
+              </w:rPr>
+              <w:fldChar w:fldCharType="begin"/>
+            </w:r>
+            <w:r>
+              <w:rPr>
+                <w:noProof/>
+                <w:webHidden/>
+              </w:rPr>
+              <w:instrText xml:space="preserve"> PAGEREF _Toc179458574 \h </w:instrText>
+            </w:r>
+            <w:r>
+              <w:rPr>
+                <w:noProof/>
+                <w:webHidden/>
+              </w:rPr>
+            </w:r>
+            <w:r>
+              <w:rPr>
+                <w:noProof/>
+                <w:webHidden/>
+              </w:rPr>
+              <w:fldChar w:fldCharType="separate"/>
+            </w:r>
+            <w:r>
+              <w:rPr>
+                <w:noProof/>
+                <w:webHidden/>
+              </w:rPr>
+              <w:t>3</w:t>
+            </w:r>
+            <w:r>
+              <w:rPr>
+                <w:noProof/>
+                <w:webHidden/>
+              </w:rPr>
+              <w:fldChar w:fldCharType="end"/>
+            </w:r>
+          </w:hyperlink>
+        </w:p>
+        <w:p>
+          <w:pPr>
+            <w:pStyle w:val="TOC2"/>
+            <w:tabs>
+              <w:tab w:val="right" w:leader="dot" w:pos="10790"/>
+            </w:tabs>
+            <w:rPr>
+              <w:rFonts w:eastAsiaTheme="minorEastAsia"/>
+              <w:noProof/>
+            </w:rPr>
+          </w:pPr>
+          <w:hyperlink w:anchor="_Toc179458575" w:history="1">
+            <w:r>
+              <w:rPr>
+                <w:rStyle w:val="Hyperlink"/>
+                <w:b/>
+                <w:bCs/>
+                <w:noProof/>
+              </w:rPr>
+              <w:t>Step 2: Create Zones within the Lake</w:t>
+            </w:r>
+            <w:r>
+              <w:rPr>
+                <w:noProof/>
+                <w:webHidden/>
+              </w:rPr>
+              <w:tab/>
+            </w:r>
+            <w:r>
+              <w:rPr>
+                <w:noProof/>
+                <w:webHidden/>
+              </w:rPr>
+              <w:fldChar w:fldCharType="begin"/>
+            </w:r>
+            <w:r>
+              <w:rPr>
+                <w:noProof/>
+                <w:webHidden/>
+              </w:rPr>
+              <w:instrText xml:space="preserve"> PAGEREF _Toc179458575 \h </w:instrText>
+            </w:r>
+            <w:r>
+              <w:rPr>
+                <w:noProof/>
+                <w:webHidden/>
+              </w:rPr>
+            </w:r>
+            <w:r>
+              <w:rPr>
+                <w:noProof/>
+                <w:webHidden/>
+              </w:rPr>
+              <w:fldChar w:fldCharType="separate"/>
+            </w:r>
+            <w:r>
+              <w:rPr>
+                <w:noProof/>
+                <w:webHidden/>
+              </w:rPr>
+              <w:t>4</w:t>
+            </w:r>
+            <w:r>
+              <w:rPr>
+                <w:noProof/>
+                <w:webHidden/>
+              </w:rPr>
+              <w:fldChar w:fldCharType="end"/>
+            </w:r>
+          </w:hyperlink>
+        </w:p>
+        <w:p>
+          <w:pPr>
+            <w:pStyle w:val="TOC2"/>
+            <w:tabs>
+              <w:tab w:val="right" w:leader="dot" w:pos="10790"/>
+            </w:tabs>
+            <w:rPr>
+              <w:rFonts w:eastAsiaTheme="minorEastAsia"/>
+              <w:noProof/>
+            </w:rPr>
+          </w:pPr>
+          <w:hyperlink w:anchor="_Toc179458576" w:history="1">
+            <w:r>
+              <w:rPr>
+                <w:rStyle w:val="Hyperlink"/>
+                <w:b/>
+                <w:bCs/>
+                <w:noProof/>
+              </w:rPr>
+              <w:t>Step 3: Ingest Data into the Zone</w:t>
+            </w:r>
+            <w:r>
+              <w:rPr>
+                <w:noProof/>
+                <w:webHidden/>
+              </w:rPr>
+              <w:tab/>
+            </w:r>
+            <w:r>
+              <w:rPr>
+                <w:noProof/>
+                <w:webHidden/>
+              </w:rPr>
+              <w:fldChar w:fldCharType="begin"/>
+            </w:r>
+            <w:r>
+              <w:rPr>
+                <w:noProof/>
+                <w:webHidden/>
+              </w:rPr>
+              <w:instrText xml:space="preserve"> PAGEREF _Toc179458576 \h </w:instrText>
+            </w:r>
+            <w:r>
+              <w:rPr>
+                <w:noProof/>
+                <w:webHidden/>
+              </w:rPr>
+            </w:r>
+            <w:r>
+              <w:rPr>
+                <w:noProof/>
+                <w:webHidden/>
+              </w:rPr>
+              <w:fldChar w:fldCharType="separate"/>
+            </w:r>
+            <w:r>
+              <w:rPr>
+                <w:noProof/>
+                <w:webHidden/>
+              </w:rPr>
+              <w:t>5</w:t>
+            </w:r>
+            <w:r>
+              <w:rPr>
+                <w:noProof/>
+                <w:webHidden/>
+              </w:rPr>
+              <w:fldChar w:fldCharType="end"/>
+            </w:r>
+          </w:hyperlink>
+        </w:p>
+        <w:p>
+          <w:pPr>
+            <w:pStyle w:val="TOC2"/>
+            <w:tabs>
+              <w:tab w:val="right" w:leader="dot" w:pos="10790"/>
+            </w:tabs>
+            <w:rPr>
+              <w:rFonts w:eastAsiaTheme="minorEastAsia"/>
+              <w:noProof/>
+            </w:rPr>
+          </w:pPr>
+          <w:hyperlink w:anchor="_Toc179458577" w:history="1">
+            <w:r>
+              <w:rPr>
+                <w:rStyle w:val="Hyperlink"/>
+                <w:b/>
+                <w:bCs/>
+                <w:noProof/>
+              </w:rPr>
+              <w:t>Step 4: Catalog the Data</w:t>
+            </w:r>
+            <w:r>
+              <w:rPr>
+                <w:noProof/>
+                <w:webHidden/>
+              </w:rPr>
+              <w:tab/>
+            </w:r>
+            <w:r>
+              <w:rPr>
+                <w:noProof/>
+                <w:webHidden/>
+              </w:rPr>
+              <w:fldChar w:fldCharType="begin"/>
+            </w:r>
+            <w:r>
+              <w:rPr>
+                <w:noProof/>
+                <w:webHidden/>
+              </w:rPr>
+              <w:instrText xml:space="preserve"> PAGEREF _Toc179458577 \h </w:instrText>
+            </w:r>
+            <w:r>
+              <w:rPr>
+                <w:noProof/>
+                <w:webHidden/>
+              </w:rPr>
+            </w:r>
+            <w:r>
+              <w:rPr>
+                <w:noProof/>
+                <w:webHidden/>
+              </w:rPr>
+              <w:fldChar w:fldCharType="separate"/>
+            </w:r>
+            <w:r>
+              <w:rPr>
+                <w:noProof/>
+                <w:webHidden/>
+              </w:rPr>
+              <w:t>5</w:t>
+            </w:r>
+            <w:r>
+              <w:rPr>
+                <w:noProof/>
+                <w:webHidden/>
+              </w:rPr>
+              <w:fldChar w:fldCharType="end"/>
+            </w:r>
+          </w:hyperlink>
+        </w:p>
+        <w:p>
+          <w:pPr>
+            <w:pStyle w:val="TOC2"/>
+            <w:tabs>
+              <w:tab w:val="right" w:leader="dot" w:pos="10790"/>
+            </w:tabs>
+            <w:rPr>
+              <w:rFonts w:eastAsiaTheme="minorEastAsia"/>
+              <w:noProof/>
+            </w:rPr>
+          </w:pPr>
+          <w:hyperlink w:anchor="_Toc179458578" w:history="1">
+            <w:r>
+              <w:rPr>
+                <w:rStyle w:val="Hyperlink"/>
+                <w:b/>
+                <w:bCs/>
+                <w:noProof/>
+              </w:rPr>
+              <w:t>Step 5: Analyze Data with BigQuery</w:t>
+            </w:r>
+            <w:r>
+              <w:rPr>
+                <w:noProof/>
+                <w:webHidden/>
+              </w:rPr>
+              <w:tab/>
+            </w:r>
+            <w:r>
+              <w:rPr>
+                <w:noProof/>
+                <w:webHidden/>
+              </w:rPr>
+              <w:fldChar w:fldCharType="begin"/>
+            </w:r>
+            <w:r>
+              <w:rPr>
+                <w:noProof/>
+                <w:webHidden/>
+              </w:rPr>
+              <w:instrText xml:space="preserve"> PAGEREF _Toc179458578 \h </w:instrText>
+            </w:r>
+            <w:r>
+              <w:rPr>
+                <w:noProof/>
+                <w:webHidden/>
+              </w:rPr>
+            </w:r>
+            <w:r>
+              <w:rPr>
+                <w:noProof/>
+                <w:webHidden/>
+              </w:rPr>
+              <w:fldChar w:fldCharType="separate"/>
+            </w:r>
+            <w:r>
+              <w:rPr>
+                <w:noProof/>
+                <w:webHidden/>
+              </w:rPr>
+              <w:t>5</w:t>
+            </w:r>
+            <w:r>
+              <w:rPr>
+                <w:noProof/>
+                <w:webHidden/>
+              </w:rPr>
+              <w:fldChar w:fldCharType="end"/>
+            </w:r>
+          </w:hyperlink>
+        </w:p>
+        <w:p>
+          <w:pPr>
+            <w:pStyle w:val="TOC2"/>
+            <w:tabs>
+              <w:tab w:val="right" w:leader="dot" w:pos="10790"/>
+            </w:tabs>
+            <w:rPr>
+              <w:rFonts w:eastAsiaTheme="minorEastAsia"/>
+              <w:noProof/>
+            </w:rPr>
+          </w:pPr>
+          <w:hyperlink w:anchor="_Toc179458579" w:history="1">
+            <w:r>
+              <w:rPr>
+                <w:rStyle w:val="Hyperlink"/>
+                <w:b/>
+                <w:bCs/>
+                <w:noProof/>
+              </w:rPr>
+              <w:t>Step 6: Manage and Monitor</w:t>
+            </w:r>
+            <w:r>
+              <w:rPr>
+                <w:noProof/>
+                <w:webHidden/>
+              </w:rPr>
+              <w:tab/>
+            </w:r>
+            <w:r>
+              <w:rPr>
+                <w:noProof/>
+                <w:webHidden/>
+              </w:rPr>
+              <w:fldChar w:fldCharType="begin"/>
+            </w:r>
+            <w:r>
+              <w:rPr>
+                <w:noProof/>
+                <w:webHidden/>
+              </w:rPr>
+              <w:instrText xml:space="preserve"> PAGEREF _Toc179458579 \h </w:instrText>
+            </w:r>
+            <w:r>
+              <w:rPr>
+                <w:noProof/>
+                <w:webHidden/>
+              </w:rPr>
+            </w:r>
+            <w:r>
+              <w:rPr>
+                <w:noProof/>
+                <w:webHidden/>
+              </w:rPr>
+              <w:fldChar w:fldCharType="separate"/>
+            </w:r>
+            <w:r>
+              <w:rPr>
+                <w:noProof/>
+                <w:webHidden/>
+              </w:rPr>
+              <w:t>5</w:t>
             </w:r>
             <w:r>
               <w:rPr>
@@ -494,55 +1068,13 @@
     </w:p>
     <w:p>
       <w:pPr>
-        <w:tabs>
-          <w:tab w:val="num" w:pos="720"/>
-        </w:tabs>
-      </w:pPr>
-    </w:p>
-    <w:p>
-      <w:pPr>
-        <w:tabs>
-          <w:tab w:val="num" w:pos="720"/>
-        </w:tabs>
-      </w:pPr>
-    </w:p>
-    <w:p>
-      <w:pPr>
-        <w:tabs>
-          <w:tab w:val="num" w:pos="720"/>
-        </w:tabs>
-      </w:pPr>
-    </w:p>
-    <w:p>
-      <w:pPr>
-        <w:tabs>
-          <w:tab w:val="num" w:pos="720"/>
-        </w:tabs>
-      </w:pPr>
-    </w:p>
-    <w:p>
-      <w:pPr>
-        <w:tabs>
-          <w:tab w:val="num" w:pos="720"/>
-        </w:tabs>
-      </w:pPr>
-    </w:p>
-    <w:p>
-      <w:pPr>
-        <w:tabs>
-          <w:tab w:val="num" w:pos="720"/>
-        </w:tabs>
-      </w:pPr>
-    </w:p>
-    <w:p>
-      <w:pPr>
         <w:pStyle w:val="Heading1"/>
         <w:rPr>
           <w:b/>
           <w:bCs/>
         </w:rPr>
       </w:pPr>
-      <w:bookmarkStart w:id="0" w:name="_Toc179390478"/>
+      <w:bookmarkStart w:id="0" w:name="_Toc179458568"/>
       <w:r>
         <w:rPr>
           <w:b/>
@@ -655,7 +1187,7 @@
           <w:szCs w:val="22"/>
         </w:rPr>
       </w:pPr>
-      <w:bookmarkStart w:id="1" w:name="_Toc179390479"/>
+      <w:bookmarkStart w:id="1" w:name="_Toc179458569"/>
       <w:r>
         <w:rPr>
           <w:b/>
@@ -929,7 +1461,7 @@
           <w:bCs/>
         </w:rPr>
       </w:pPr>
-      <w:bookmarkStart w:id="2" w:name="_Toc179390480"/>
+      <w:bookmarkStart w:id="2" w:name="_Toc179458570"/>
       <w:r>
         <w:rPr>
           <w:b/>
@@ -1184,7 +1716,7 @@
           <w:bCs/>
         </w:rPr>
       </w:pPr>
-      <w:bookmarkStart w:id="3" w:name="_Toc179390481"/>
+      <w:bookmarkStart w:id="3" w:name="_Toc179458571"/>
       <w:r>
         <w:rPr>
           <w:b/>
@@ -1285,11 +1817,1659 @@
     </w:p>
     <w:p>
       <w:pPr>
-        <w:tabs>
-          <w:tab w:val="num" w:pos="720"/>
-        </w:tabs>
-      </w:pPr>
-    </w:p>
+        <w:pStyle w:val="Heading1"/>
+        <w:rPr>
+          <w:b/>
+          <w:bCs/>
+        </w:rPr>
+      </w:pPr>
+      <w:bookmarkStart w:id="4" w:name="_Toc179458572"/>
+      <w:r>
+        <w:rPr>
+          <w:b/>
+          <w:bCs/>
+        </w:rPr>
+        <w:t xml:space="preserve">4. Get Started with </w:t>
+      </w:r>
+      <w:proofErr w:type="spellStart"/>
+      <w:r>
+        <w:rPr>
+          <w:b/>
+          <w:bCs/>
+        </w:rPr>
+        <w:t>Dataplex</w:t>
+      </w:r>
+      <w:bookmarkEnd w:id="4"/>
+      <w:proofErr w:type="spellEnd"/>
+    </w:p>
+    <w:p>
+      <w:pPr>
+        <w:pStyle w:val="Heading2"/>
+        <w:rPr>
+          <w:b/>
+          <w:bCs/>
+          <w:sz w:val="28"/>
+          <w:szCs w:val="28"/>
+        </w:rPr>
+      </w:pPr>
+      <w:bookmarkStart w:id="5" w:name="_Toc179458573"/>
+      <w:r>
+        <w:rPr>
+          <w:b/>
+          <w:bCs/>
+        </w:rPr>
+        <w:t xml:space="preserve">4.1 </w:t>
+      </w:r>
+      <w:r>
+        <w:rPr>
+          <w:b/>
+          <w:bCs/>
+          <w:sz w:val="28"/>
+          <w:szCs w:val="28"/>
+        </w:rPr>
+        <w:t>Prerequisites</w:t>
+      </w:r>
+      <w:bookmarkEnd w:id="5"/>
+    </w:p>
+    <w:p>
+      <w:pPr>
+        <w:ind w:left="360"/>
+        <w:rPr>
+          <w:b/>
+          <w:bCs/>
+        </w:rPr>
+      </w:pPr>
+      <w:r>
+        <w:rPr>
+          <w:b/>
+          <w:bCs/>
+        </w:rPr>
+        <w:t xml:space="preserve">1. </w:t>
+      </w:r>
+      <w:r>
+        <w:rPr>
+          <w:b/>
+          <w:bCs/>
+        </w:rPr>
+        <w:t xml:space="preserve"> </w:t>
+      </w:r>
+      <w:r>
+        <w:rPr>
+          <w:b/>
+          <w:bCs/>
+        </w:rPr>
+        <w:t xml:space="preserve">Enable the </w:t>
+      </w:r>
+      <w:proofErr w:type="spellStart"/>
+      <w:r>
+        <w:rPr>
+          <w:b/>
+          <w:bCs/>
+        </w:rPr>
+        <w:t>Dataplex</w:t>
+      </w:r>
+      <w:proofErr w:type="spellEnd"/>
+      <w:r>
+        <w:rPr>
+          <w:b/>
+          <w:bCs/>
+        </w:rPr>
+        <w:t xml:space="preserve"> API:</w:t>
+      </w:r>
+    </w:p>
+    <w:p>
+      <w:pPr>
+        <w:numPr>
+          <w:ilvl w:val="0"/>
+          <w:numId w:val="16"/>
+        </w:numPr>
+        <w:tabs>
+          <w:tab w:val="clear" w:pos="720"/>
+          <w:tab w:val="num" w:pos="1080"/>
+        </w:tabs>
+        <w:ind w:left="1080"/>
+      </w:pPr>
+      <w:r>
+        <w:t xml:space="preserve">In the Google Cloud Console, go to the </w:t>
+      </w:r>
+      <w:r>
+        <w:rPr>
+          <w:b/>
+          <w:bCs/>
+        </w:rPr>
+        <w:t>API &amp; Services</w:t>
+      </w:r>
+      <w:r>
+        <w:t xml:space="preserve"> section.</w:t>
+      </w:r>
+    </w:p>
+    <w:p>
+      <w:pPr>
+        <w:numPr>
+          <w:ilvl w:val="0"/>
+          <w:numId w:val="16"/>
+        </w:numPr>
+        <w:tabs>
+          <w:tab w:val="clear" w:pos="720"/>
+          <w:tab w:val="num" w:pos="1080"/>
+        </w:tabs>
+        <w:ind w:left="1080"/>
+      </w:pPr>
+      <w:r>
+        <w:t xml:space="preserve">Search for </w:t>
+      </w:r>
+      <w:proofErr w:type="spellStart"/>
+      <w:r>
+        <w:rPr>
+          <w:b/>
+          <w:bCs/>
+        </w:rPr>
+        <w:t>Dataplex</w:t>
+      </w:r>
+      <w:proofErr w:type="spellEnd"/>
+      <w:r>
+        <w:rPr>
+          <w:b/>
+          <w:bCs/>
+        </w:rPr>
+        <w:t xml:space="preserve"> API</w:t>
+      </w:r>
+      <w:r>
+        <w:t xml:space="preserve"> and enable it for your project.</w:t>
+      </w:r>
+    </w:p>
+    <w:p>
+      <w:pPr>
+        <w:numPr>
+          <w:ilvl w:val="0"/>
+          <w:numId w:val="16"/>
+        </w:numPr>
+        <w:tabs>
+          <w:tab w:val="clear" w:pos="720"/>
+          <w:tab w:val="num" w:pos="1080"/>
+        </w:tabs>
+        <w:ind w:left="1080"/>
+      </w:pPr>
+      <w:r>
+        <w:t xml:space="preserve">Ensure that you have the necessary permissions to create and manage </w:t>
+      </w:r>
+      <w:proofErr w:type="spellStart"/>
+      <w:r>
+        <w:t>Dataplex</w:t>
+      </w:r>
+      <w:proofErr w:type="spellEnd"/>
+      <w:r>
+        <w:t xml:space="preserve"> resources.</w:t>
+      </w:r>
+    </w:p>
+    <w:p>
+      <w:pPr>
+        <w:ind w:left="360"/>
+        <w:rPr>
+          <w:b/>
+          <w:bCs/>
+        </w:rPr>
+      </w:pPr>
+      <w:r>
+        <w:rPr>
+          <w:b/>
+          <w:bCs/>
+        </w:rPr>
+        <w:t xml:space="preserve">2. </w:t>
+      </w:r>
+      <w:r>
+        <w:rPr>
+          <w:b/>
+          <w:bCs/>
+        </w:rPr>
+        <w:t>Set up GCS</w:t>
+      </w:r>
+      <w:r>
+        <w:rPr>
+          <w:b/>
+          <w:bCs/>
+        </w:rPr>
+        <w:t xml:space="preserve"> </w:t>
+      </w:r>
+      <w:r>
+        <w:rPr>
+          <w:b/>
+          <w:bCs/>
+        </w:rPr>
+        <w:t xml:space="preserve">and </w:t>
+      </w:r>
+      <w:proofErr w:type="spellStart"/>
+      <w:r>
+        <w:rPr>
+          <w:b/>
+          <w:bCs/>
+        </w:rPr>
+        <w:t>BigQuery</w:t>
+      </w:r>
+      <w:proofErr w:type="spellEnd"/>
+      <w:r>
+        <w:rPr>
+          <w:b/>
+          <w:bCs/>
+        </w:rPr>
+        <w:t>:</w:t>
+      </w:r>
+    </w:p>
+    <w:p>
+      <w:pPr>
+        <w:numPr>
+          <w:ilvl w:val="0"/>
+          <w:numId w:val="17"/>
+        </w:numPr>
+        <w:tabs>
+          <w:tab w:val="clear" w:pos="720"/>
+          <w:tab w:val="num" w:pos="1080"/>
+        </w:tabs>
+        <w:ind w:left="1080"/>
+      </w:pPr>
+      <w:r>
+        <w:t xml:space="preserve">You'll need some data stored in Google Cloud Storage (GCS) or a dataset in </w:t>
+      </w:r>
+      <w:proofErr w:type="spellStart"/>
+      <w:r>
+        <w:t>BigQuery</w:t>
+      </w:r>
+      <w:proofErr w:type="spellEnd"/>
+      <w:r>
+        <w:t>.</w:t>
+      </w:r>
+    </w:p>
+    <w:p>
+      <w:pPr>
+        <w:numPr>
+          <w:ilvl w:val="0"/>
+          <w:numId w:val="17"/>
+        </w:numPr>
+        <w:tabs>
+          <w:tab w:val="clear" w:pos="720"/>
+          <w:tab w:val="num" w:pos="1080"/>
+        </w:tabs>
+        <w:ind w:left="1080"/>
+      </w:pPr>
+      <w:r>
+        <w:t>If you don’t have any data yet, you can create a sample CSV file and upload it to a GCS bucket.</w:t>
+      </w:r>
+    </w:p>
+    <w:p/>
+    <w:p>
+      <w:pPr>
+        <w:pStyle w:val="Heading2"/>
+        <w:rPr>
+          <w:b/>
+          <w:bCs/>
+          <w:sz w:val="28"/>
+          <w:szCs w:val="28"/>
+        </w:rPr>
+      </w:pPr>
+      <w:bookmarkStart w:id="6" w:name="_Toc179458574"/>
+      <w:r>
+        <w:rPr>
+          <w:b/>
+          <w:bCs/>
+          <w:sz w:val="28"/>
+          <w:szCs w:val="28"/>
+        </w:rPr>
+        <w:t xml:space="preserve">Step 1: Create a </w:t>
+      </w:r>
+      <w:proofErr w:type="spellStart"/>
+      <w:r>
+        <w:rPr>
+          <w:b/>
+          <w:bCs/>
+          <w:sz w:val="28"/>
+          <w:szCs w:val="28"/>
+        </w:rPr>
+        <w:t>Dataplex</w:t>
+      </w:r>
+      <w:proofErr w:type="spellEnd"/>
+      <w:r>
+        <w:rPr>
+          <w:b/>
+          <w:bCs/>
+          <w:sz w:val="28"/>
+          <w:szCs w:val="28"/>
+        </w:rPr>
+        <w:t xml:space="preserve"> Lake</w:t>
+      </w:r>
+      <w:bookmarkEnd w:id="6"/>
+    </w:p>
+    <w:p>
+      <w:r>
+        <w:t xml:space="preserve">A lake is </w:t>
+      </w:r>
+      <w:r>
+        <w:t>a</w:t>
+      </w:r>
+      <w:r>
+        <w:t xml:space="preserve"> top-level resource in </w:t>
+      </w:r>
+      <w:proofErr w:type="spellStart"/>
+      <w:r>
+        <w:t>Dataplex</w:t>
+      </w:r>
+      <w:proofErr w:type="spellEnd"/>
+      <w:r>
+        <w:t>. Follow these steps to create it.</w:t>
+      </w:r>
+    </w:p>
+    <w:p>
+      <w:pPr>
+        <w:numPr>
+          <w:ilvl w:val="0"/>
+          <w:numId w:val="18"/>
+        </w:numPr>
+      </w:pPr>
+      <w:r>
+        <w:t xml:space="preserve">In the </w:t>
+      </w:r>
+      <w:r>
+        <w:rPr>
+          <w:b/>
+          <w:bCs/>
+        </w:rPr>
+        <w:t>Google Cloud Console</w:t>
+      </w:r>
+      <w:r>
+        <w:t xml:space="preserve">, go to the </w:t>
+      </w:r>
+      <w:proofErr w:type="spellStart"/>
+      <w:r>
+        <w:rPr>
+          <w:b/>
+          <w:bCs/>
+        </w:rPr>
+        <w:t>Dataplex</w:t>
+      </w:r>
+      <w:proofErr w:type="spellEnd"/>
+      <w:r>
+        <w:t xml:space="preserve"> section.</w:t>
+      </w:r>
+    </w:p>
+    <w:p>
+      <w:pPr>
+        <w:numPr>
+          <w:ilvl w:val="1"/>
+          <w:numId w:val="18"/>
+        </w:numPr>
+      </w:pPr>
+      <w:r>
+        <w:t xml:space="preserve">Navigate to </w:t>
+      </w:r>
+      <w:r>
+        <w:rPr>
+          <w:b/>
+          <w:bCs/>
+        </w:rPr>
+        <w:t xml:space="preserve">Navigation Menu &gt; </w:t>
+      </w:r>
+      <w:proofErr w:type="spellStart"/>
+      <w:r>
+        <w:rPr>
+          <w:b/>
+          <w:bCs/>
+        </w:rPr>
+        <w:t>Dataplex</w:t>
+      </w:r>
+      <w:proofErr w:type="spellEnd"/>
+      <w:r>
+        <w:rPr>
+          <w:b/>
+          <w:bCs/>
+        </w:rPr>
+        <w:t xml:space="preserve"> &gt; </w:t>
+      </w:r>
+      <w:r>
+        <w:rPr>
+          <w:b/>
+          <w:bCs/>
+        </w:rPr>
+        <w:t xml:space="preserve">Manage </w:t>
+      </w:r>
+      <w:r>
+        <w:rPr>
+          <w:b/>
+          <w:bCs/>
+        </w:rPr>
+        <w:t>Lakes</w:t>
+      </w:r>
+      <w:r>
+        <w:rPr>
+          <w:b/>
+          <w:bCs/>
+        </w:rPr>
+        <w:t xml:space="preserve"> &gt; Manage</w:t>
+      </w:r>
+      <w:r>
+        <w:t>.</w:t>
+      </w:r>
+    </w:p>
+    <w:p>
+      <w:pPr>
+        <w:ind w:left="1440"/>
+      </w:pPr>
+      <w:r>
+        <w:drawing>
+          <wp:inline distT="0" distB="0" distL="0" distR="0" wp14:anchorId="2B3868CF" wp14:editId="1568B14B">
+            <wp:extent cx="1854200" cy="2307888"/>
+            <wp:effectExtent l="0" t="0" r="0" b="0"/>
+            <wp:docPr id="1341117258" name="Picture 1"/>
+            <wp:cNvGraphicFramePr>
+              <a:graphicFrameLocks xmlns:a="http://schemas.openxmlformats.org/drawingml/2006/main" noChangeAspect="1"/>
+            </wp:cNvGraphicFramePr>
+            <a:graphic xmlns:a="http://schemas.openxmlformats.org/drawingml/2006/main">
+              <a:graphicData uri="http://schemas.openxmlformats.org/drawingml/2006/picture">
+                <pic:pic xmlns:pic="http://schemas.openxmlformats.org/drawingml/2006/picture">
+                  <pic:nvPicPr>
+                    <pic:cNvPr id="1341117258" name=""/>
+                    <pic:cNvPicPr/>
+                  </pic:nvPicPr>
+                  <pic:blipFill>
+                    <a:blip r:embed="rId8"/>
+                    <a:stretch>
+                      <a:fillRect/>
+                    </a:stretch>
+                  </pic:blipFill>
+                  <pic:spPr>
+                    <a:xfrm>
+                      <a:off x="0" y="0"/>
+                      <a:ext cx="1893392" cy="2356669"/>
+                    </a:xfrm>
+                    <a:prstGeom prst="rect">
+                      <a:avLst/>
+                    </a:prstGeom>
+                  </pic:spPr>
+                </pic:pic>
+              </a:graphicData>
+            </a:graphic>
+          </wp:inline>
+        </w:drawing>
+      </w:r>
+    </w:p>
+    <w:p>
+      <w:pPr>
+        <w:numPr>
+          <w:ilvl w:val="0"/>
+          <w:numId w:val="18"/>
+        </w:numPr>
+      </w:pPr>
+      <w:r>
+        <w:t xml:space="preserve">Click on </w:t>
+      </w:r>
+      <w:r>
+        <w:rPr>
+          <w:b/>
+          <w:bCs/>
+        </w:rPr>
+        <w:t>Create Lake</w:t>
+      </w:r>
+      <w:r>
+        <w:t>.</w:t>
+      </w:r>
+    </w:p>
+    <w:p>
+      <w:pPr>
+        <w:numPr>
+          <w:ilvl w:val="0"/>
+          <w:numId w:val="18"/>
+        </w:numPr>
+      </w:pPr>
+      <w:r>
+        <w:t>Fill in the necessary details:</w:t>
+      </w:r>
+    </w:p>
+    <w:p>
+      <w:pPr>
+        <w:numPr>
+          <w:ilvl w:val="1"/>
+          <w:numId w:val="18"/>
+        </w:numPr>
+      </w:pPr>
+      <w:r>
+        <w:rPr>
+          <w:b/>
+          <w:bCs/>
+        </w:rPr>
+        <w:t>Lake ID</w:t>
+      </w:r>
+      <w:r>
+        <w:t xml:space="preserve">: Choose a name for your lake, like </w:t>
+      </w:r>
+      <w:r>
+        <w:t>“</w:t>
+      </w:r>
+      <w:r>
+        <w:t>my-lake</w:t>
+      </w:r>
+      <w:r>
+        <w:t>”</w:t>
+      </w:r>
+      <w:r>
+        <w:t>.</w:t>
+      </w:r>
+    </w:p>
+    <w:p>
+      <w:pPr>
+        <w:numPr>
+          <w:ilvl w:val="1"/>
+          <w:numId w:val="18"/>
+        </w:numPr>
+      </w:pPr>
+      <w:r>
+        <w:rPr>
+          <w:b/>
+          <w:bCs/>
+        </w:rPr>
+        <w:t>Region</w:t>
+      </w:r>
+      <w:r>
+        <w:t xml:space="preserve">: Select the appropriate region where you want your data lake to be created (e.g., </w:t>
+      </w:r>
+      <w:r>
+        <w:t>asia-south1</w:t>
+      </w:r>
+      <w:r>
+        <w:t>).</w:t>
+      </w:r>
+    </w:p>
+    <w:p>
+      <w:pPr>
+        <w:numPr>
+          <w:ilvl w:val="1"/>
+          <w:numId w:val="18"/>
+        </w:numPr>
+      </w:pPr>
+      <w:r>
+        <w:rPr>
+          <w:b/>
+          <w:bCs/>
+        </w:rPr>
+        <w:t>Project</w:t>
+      </w:r>
+      <w:r>
+        <w:t>: Ensure the correct project is selected.</w:t>
+      </w:r>
+    </w:p>
+    <w:p>
+      <w:pPr>
+        <w:numPr>
+          <w:ilvl w:val="1"/>
+          <w:numId w:val="18"/>
+        </w:numPr>
+      </w:pPr>
+      <w:r>
+        <w:rPr>
+          <w:b/>
+          <w:bCs/>
+        </w:rPr>
+        <w:t>Note</w:t>
+      </w:r>
+      <w:r>
+        <w:t>:</w:t>
+      </w:r>
+      <w:r>
+        <w:t xml:space="preserve"> Once created, the ID and region can’t be modified.</w:t>
+      </w:r>
+    </w:p>
+    <w:p>
+      <w:pPr>
+        <w:numPr>
+          <w:ilvl w:val="0"/>
+          <w:numId w:val="18"/>
+        </w:numPr>
+      </w:pPr>
+      <w:r>
+        <w:t xml:space="preserve">Click </w:t>
+      </w:r>
+      <w:r>
+        <w:rPr>
+          <w:b/>
+          <w:bCs/>
+        </w:rPr>
+        <w:t>Create</w:t>
+      </w:r>
+      <w:r>
+        <w:t>.</w:t>
+      </w:r>
+    </w:p>
+    <w:p>
+      <w:pPr>
+        <w:pStyle w:val="Heading2"/>
+        <w:rPr>
+          <w:b/>
+          <w:bCs/>
+          <w:sz w:val="28"/>
+          <w:szCs w:val="28"/>
+        </w:rPr>
+      </w:pPr>
+      <w:bookmarkStart w:id="7" w:name="_Toc179458575"/>
+      <w:r>
+        <w:rPr>
+          <w:b/>
+          <w:bCs/>
+          <w:sz w:val="28"/>
+          <w:szCs w:val="28"/>
+        </w:rPr>
+        <w:lastRenderedPageBreak/>
+        <w:t>Step 2: Create Zones within the Lake</w:t>
+      </w:r>
+      <w:bookmarkEnd w:id="7"/>
+    </w:p>
+    <w:p>
+      <w:r>
+        <w:t>After creating a lake, you can add zones to organize your data.</w:t>
+      </w:r>
+    </w:p>
+    <w:p>
+      <w:pPr>
+        <w:numPr>
+          <w:ilvl w:val="0"/>
+          <w:numId w:val="19"/>
+        </w:numPr>
+      </w:pPr>
+      <w:r>
+        <w:t xml:space="preserve">Once the lake is created, go to the </w:t>
+      </w:r>
+      <w:r>
+        <w:rPr>
+          <w:b/>
+          <w:bCs/>
+        </w:rPr>
+        <w:t>Zones</w:t>
+      </w:r>
+      <w:r>
+        <w:t xml:space="preserve"> tab of your lake.</w:t>
+      </w:r>
+    </w:p>
+    <w:p>
+      <w:pPr>
+        <w:numPr>
+          <w:ilvl w:val="0"/>
+          <w:numId w:val="19"/>
+        </w:numPr>
+      </w:pPr>
+      <w:r>
+        <w:t xml:space="preserve">Click </w:t>
+      </w:r>
+      <w:r>
+        <w:rPr>
+          <w:b/>
+          <w:bCs/>
+        </w:rPr>
+        <w:t>Create Zone</w:t>
+      </w:r>
+      <w:r>
+        <w:t>.</w:t>
+      </w:r>
+    </w:p>
+    <w:p>
+      <w:pPr>
+        <w:numPr>
+          <w:ilvl w:val="0"/>
+          <w:numId w:val="19"/>
+        </w:numPr>
+      </w:pPr>
+      <w:r>
+        <w:t>Fill in the details for the zone:</w:t>
+      </w:r>
+    </w:p>
+    <w:p>
+      <w:pPr>
+        <w:numPr>
+          <w:ilvl w:val="1"/>
+          <w:numId w:val="19"/>
+        </w:numPr>
+      </w:pPr>
+      <w:r>
+        <w:rPr>
+          <w:b/>
+          <w:bCs/>
+        </w:rPr>
+        <w:t>Zone ID</w:t>
+      </w:r>
+      <w:r>
+        <w:t>: Name your zone (e.g., raw-data-zone).</w:t>
+      </w:r>
+    </w:p>
+    <w:p>
+      <w:pPr>
+        <w:numPr>
+          <w:ilvl w:val="1"/>
+          <w:numId w:val="19"/>
+        </w:numPr>
+      </w:pPr>
+      <w:r>
+        <w:rPr>
+          <w:b/>
+          <w:bCs/>
+        </w:rPr>
+        <w:t>Type</w:t>
+      </w:r>
+      <w:r>
+        <w:t>: Choose the zone type (e.g., Raw for raw, unprocessed data).</w:t>
+      </w:r>
+    </w:p>
+    <w:p>
+      <w:pPr>
+        <w:numPr>
+          <w:ilvl w:val="1"/>
+          <w:numId w:val="19"/>
+        </w:numPr>
+      </w:pPr>
+      <w:r>
+        <w:rPr>
+          <w:b/>
+          <w:bCs/>
+        </w:rPr>
+        <w:t>Description</w:t>
+      </w:r>
+      <w:r>
+        <w:t>: Add a description for the zone.</w:t>
+      </w:r>
+    </w:p>
+    <w:p>
+      <w:pPr>
+        <w:numPr>
+          <w:ilvl w:val="0"/>
+          <w:numId w:val="19"/>
+        </w:numPr>
+      </w:pPr>
+      <w:r>
+        <w:t xml:space="preserve">For </w:t>
+      </w:r>
+      <w:r>
+        <w:rPr>
+          <w:b/>
+          <w:bCs/>
+        </w:rPr>
+        <w:t>Asset Type</w:t>
+      </w:r>
+      <w:r>
+        <w:t xml:space="preserve">, choose </w:t>
+      </w:r>
+      <w:r>
+        <w:rPr>
+          <w:b/>
+          <w:bCs/>
+        </w:rPr>
+        <w:t>Cloud Storage</w:t>
+      </w:r>
+      <w:r>
+        <w:t xml:space="preserve"> if you want to link data from GCS, or </w:t>
+      </w:r>
+      <w:proofErr w:type="spellStart"/>
+      <w:r>
+        <w:rPr>
+          <w:b/>
+          <w:bCs/>
+        </w:rPr>
+        <w:t>BigQuery</w:t>
+      </w:r>
+      <w:proofErr w:type="spellEnd"/>
+      <w:r>
+        <w:t xml:space="preserve"> if you’re working with </w:t>
+      </w:r>
+      <w:proofErr w:type="spellStart"/>
+      <w:r>
+        <w:t>BigQuery</w:t>
+      </w:r>
+      <w:proofErr w:type="spellEnd"/>
+      <w:r>
+        <w:t xml:space="preserve"> datasets.</w:t>
+      </w:r>
+    </w:p>
+    <w:p>
+      <w:pPr>
+        <w:numPr>
+          <w:ilvl w:val="0"/>
+          <w:numId w:val="19"/>
+        </w:numPr>
+      </w:pPr>
+      <w:r>
+        <w:t xml:space="preserve">Choose the appropriate </w:t>
+      </w:r>
+      <w:r>
+        <w:rPr>
+          <w:b/>
+          <w:bCs/>
+        </w:rPr>
+        <w:t>storage path</w:t>
+      </w:r>
+      <w:r>
+        <w:t xml:space="preserve"> (e.g., a GCS bucket or </w:t>
+      </w:r>
+      <w:proofErr w:type="spellStart"/>
+      <w:r>
+        <w:t>BigQuery</w:t>
+      </w:r>
+      <w:proofErr w:type="spellEnd"/>
+      <w:r>
+        <w:t xml:space="preserve"> dataset).</w:t>
+      </w:r>
+    </w:p>
+    <w:p>
+      <w:pPr>
+        <w:numPr>
+          <w:ilvl w:val="0"/>
+          <w:numId w:val="19"/>
+        </w:numPr>
+      </w:pPr>
+      <w:r>
+        <w:t xml:space="preserve">Define </w:t>
+      </w:r>
+      <w:r>
+        <w:rPr>
+          <w:b/>
+          <w:bCs/>
+        </w:rPr>
+        <w:t>Permissions</w:t>
+      </w:r>
+      <w:r>
+        <w:t xml:space="preserve"> to control who has access to this zone.</w:t>
+      </w:r>
+    </w:p>
+    <w:p>
+      <w:pPr>
+        <w:numPr>
+          <w:ilvl w:val="0"/>
+          <w:numId w:val="19"/>
+        </w:numPr>
+      </w:pPr>
+      <w:r>
+        <w:t xml:space="preserve">Click </w:t>
+      </w:r>
+      <w:r>
+        <w:rPr>
+          <w:b/>
+          <w:bCs/>
+        </w:rPr>
+        <w:t>Create</w:t>
+      </w:r>
+      <w:r>
+        <w:t xml:space="preserve"> to finalize the zone.</w:t>
+      </w:r>
+    </w:p>
+    <w:p/>
+    <w:p>
+      <w:pPr>
+        <w:pStyle w:val="Heading2"/>
+        <w:rPr>
+          <w:b/>
+          <w:bCs/>
+          <w:sz w:val="28"/>
+          <w:szCs w:val="28"/>
+        </w:rPr>
+      </w:pPr>
+      <w:bookmarkStart w:id="8" w:name="_Toc179458576"/>
+      <w:r>
+        <w:rPr>
+          <w:b/>
+          <w:bCs/>
+          <w:sz w:val="28"/>
+          <w:szCs w:val="28"/>
+        </w:rPr>
+        <w:t>Step 3: Ingest Data into the Zone</w:t>
+      </w:r>
+      <w:bookmarkEnd w:id="8"/>
+    </w:p>
+    <w:p>
+      <w:r>
+        <w:t xml:space="preserve">If you're using </w:t>
+      </w:r>
+      <w:r>
+        <w:rPr>
+          <w:b/>
+          <w:bCs/>
+        </w:rPr>
+        <w:t>Google Cloud Storage</w:t>
+      </w:r>
+      <w:r>
+        <w:t xml:space="preserve"> as the data source, ensure your data is already uploaded to a GCS bucket.</w:t>
+      </w:r>
+    </w:p>
+    <w:p>
+      <w:pPr>
+        <w:numPr>
+          <w:ilvl w:val="0"/>
+          <w:numId w:val="20"/>
+        </w:numPr>
+      </w:pPr>
+      <w:r>
+        <w:t xml:space="preserve">Upload a sample file to a </w:t>
+      </w:r>
+      <w:r>
+        <w:rPr>
+          <w:b/>
+          <w:bCs/>
+        </w:rPr>
+        <w:t>GCS bucket</w:t>
+      </w:r>
+      <w:r>
+        <w:t>.</w:t>
+      </w:r>
+    </w:p>
+    <w:p>
+      <w:pPr>
+        <w:numPr>
+          <w:ilvl w:val="1"/>
+          <w:numId w:val="20"/>
+        </w:numPr>
+      </w:pPr>
+      <w:r>
+        <w:t xml:space="preserve">Example: If you have a CSV file data.csv, upload it using the GCS browser or </w:t>
+      </w:r>
+      <w:proofErr w:type="spellStart"/>
+      <w:r>
+        <w:t>gsutil</w:t>
+      </w:r>
+      <w:proofErr w:type="spellEnd"/>
+      <w:r>
+        <w:t xml:space="preserve"> cp command.</w:t>
+      </w:r>
+    </w:p>
+    <w:p>
+      <w:pPr>
+        <w:numPr>
+          <w:ilvl w:val="0"/>
+          <w:numId w:val="20"/>
+        </w:numPr>
+      </w:pPr>
+      <w:r>
+        <w:t xml:space="preserve">Once the data is in GCS, it will automatically be available in the zone you created in </w:t>
+      </w:r>
+      <w:proofErr w:type="spellStart"/>
+      <w:r>
+        <w:t>Dataplex</w:t>
+      </w:r>
+      <w:proofErr w:type="spellEnd"/>
+      <w:r>
+        <w:t xml:space="preserve"> if the GCS path matches the zone’s storage path.</w:t>
+      </w:r>
+    </w:p>
+    <w:p/>
+    <w:p>
+      <w:pPr>
+        <w:pStyle w:val="Heading2"/>
+        <w:rPr>
+          <w:b/>
+          <w:bCs/>
+          <w:sz w:val="28"/>
+          <w:szCs w:val="28"/>
+        </w:rPr>
+      </w:pPr>
+      <w:bookmarkStart w:id="9" w:name="_Toc179458577"/>
+      <w:r>
+        <w:rPr>
+          <w:b/>
+          <w:bCs/>
+          <w:sz w:val="28"/>
+          <w:szCs w:val="28"/>
+        </w:rPr>
+        <w:t>Step 4: Catalog the Data</w:t>
+      </w:r>
+      <w:bookmarkEnd w:id="9"/>
+    </w:p>
+    <w:p>
+      <w:r>
+        <w:t>After data ingestion, you can catalog it for easy discovery and access.</w:t>
+      </w:r>
+    </w:p>
+    <w:p>
+      <w:pPr>
+        <w:numPr>
+          <w:ilvl w:val="0"/>
+          <w:numId w:val="21"/>
+        </w:numPr>
+      </w:pPr>
+      <w:r>
+        <w:t xml:space="preserve">Go to the </w:t>
+      </w:r>
+      <w:r>
+        <w:rPr>
+          <w:b/>
+          <w:bCs/>
+        </w:rPr>
+        <w:t>Google Cloud Console</w:t>
+      </w:r>
+      <w:r>
+        <w:t xml:space="preserve"> &gt; </w:t>
+      </w:r>
+      <w:proofErr w:type="spellStart"/>
+      <w:r>
+        <w:rPr>
+          <w:b/>
+          <w:bCs/>
+        </w:rPr>
+        <w:t>Dataplex</w:t>
+      </w:r>
+      <w:proofErr w:type="spellEnd"/>
+      <w:r>
+        <w:t xml:space="preserve"> &gt; </w:t>
+      </w:r>
+      <w:r>
+        <w:rPr>
+          <w:b/>
+          <w:bCs/>
+        </w:rPr>
+        <w:t>Zones</w:t>
+      </w:r>
+      <w:r>
+        <w:t>.</w:t>
+      </w:r>
+    </w:p>
+    <w:p>
+      <w:pPr>
+        <w:numPr>
+          <w:ilvl w:val="0"/>
+          <w:numId w:val="21"/>
+        </w:numPr>
+      </w:pPr>
+      <w:r>
+        <w:t>Select the zone containing your data.</w:t>
+      </w:r>
+    </w:p>
+    <w:p>
+      <w:pPr>
+        <w:numPr>
+          <w:ilvl w:val="0"/>
+          <w:numId w:val="21"/>
+        </w:numPr>
+      </w:pPr>
+      <w:r>
+        <w:t xml:space="preserve">You can use </w:t>
+      </w:r>
+      <w:r>
+        <w:rPr>
+          <w:b/>
+          <w:bCs/>
+        </w:rPr>
+        <w:t>Data Catalog</w:t>
+      </w:r>
+      <w:r>
+        <w:t xml:space="preserve"> to create tags and metadata for your data, making it easy to search and discover datasets.</w:t>
+      </w:r>
+    </w:p>
+    <w:p>
+      <w:pPr>
+        <w:numPr>
+          <w:ilvl w:val="1"/>
+          <w:numId w:val="21"/>
+        </w:numPr>
+      </w:pPr>
+      <w:r>
+        <w:t>Click on a dataset or file and add relevant metadata tags for discovery.</w:t>
+      </w:r>
+    </w:p>
+    <w:p/>
+    <w:p>
+      <w:pPr>
+        <w:pStyle w:val="Heading2"/>
+        <w:rPr>
+          <w:b/>
+          <w:bCs/>
+          <w:sz w:val="28"/>
+          <w:szCs w:val="28"/>
+        </w:rPr>
+      </w:pPr>
+      <w:bookmarkStart w:id="10" w:name="_Toc179458578"/>
+      <w:r>
+        <w:rPr>
+          <w:b/>
+          <w:bCs/>
+          <w:sz w:val="28"/>
+          <w:szCs w:val="28"/>
+        </w:rPr>
+        <w:t xml:space="preserve">Step 5: Analyze Data with </w:t>
+      </w:r>
+      <w:proofErr w:type="spellStart"/>
+      <w:r>
+        <w:rPr>
+          <w:b/>
+          <w:bCs/>
+          <w:sz w:val="28"/>
+          <w:szCs w:val="28"/>
+        </w:rPr>
+        <w:t>BigQuery</w:t>
+      </w:r>
+      <w:bookmarkEnd w:id="10"/>
+      <w:proofErr w:type="spellEnd"/>
+    </w:p>
+    <w:p>
+      <w:r>
+        <w:t xml:space="preserve">You can now analyze the ingested data using </w:t>
+      </w:r>
+      <w:proofErr w:type="spellStart"/>
+      <w:r>
+        <w:t>BigQuery</w:t>
+      </w:r>
+      <w:proofErr w:type="spellEnd"/>
+      <w:r>
+        <w:t xml:space="preserve"> directly from within </w:t>
+      </w:r>
+      <w:proofErr w:type="spellStart"/>
+      <w:r>
+        <w:t>Dataplex</w:t>
+      </w:r>
+      <w:proofErr w:type="spellEnd"/>
+      <w:r>
+        <w:t>.</w:t>
+      </w:r>
+    </w:p>
+    <w:p>
+      <w:pPr>
+        <w:numPr>
+          <w:ilvl w:val="0"/>
+          <w:numId w:val="22"/>
+        </w:numPr>
+      </w:pPr>
+      <w:r>
+        <w:t xml:space="preserve">In </w:t>
+      </w:r>
+      <w:proofErr w:type="spellStart"/>
+      <w:r>
+        <w:t>Dataplex</w:t>
+      </w:r>
+      <w:proofErr w:type="spellEnd"/>
+      <w:r>
+        <w:t xml:space="preserve">, go to </w:t>
+      </w:r>
+      <w:r>
+        <w:rPr>
+          <w:b/>
+          <w:bCs/>
+        </w:rPr>
+        <w:t>Assets</w:t>
+      </w:r>
+      <w:r>
+        <w:t xml:space="preserve"> and locate the data you want to analyze.</w:t>
+      </w:r>
+    </w:p>
+    <w:p>
+      <w:pPr>
+        <w:numPr>
+          <w:ilvl w:val="0"/>
+          <w:numId w:val="22"/>
+        </w:numPr>
+      </w:pPr>
+      <w:r>
+        <w:t xml:space="preserve">Use </w:t>
+      </w:r>
+      <w:proofErr w:type="spellStart"/>
+      <w:r>
+        <w:rPr>
+          <w:b/>
+          <w:bCs/>
+        </w:rPr>
+        <w:t>BigQuery</w:t>
+      </w:r>
+      <w:proofErr w:type="spellEnd"/>
+      <w:r>
+        <w:t xml:space="preserve"> to query the data directly from GCS or </w:t>
+      </w:r>
+      <w:proofErr w:type="spellStart"/>
+      <w:r>
+        <w:t>BigQuery</w:t>
+      </w:r>
+      <w:proofErr w:type="spellEnd"/>
+      <w:r>
+        <w:t>.</w:t>
+      </w:r>
+    </w:p>
+    <w:p>
+      <w:pPr>
+        <w:numPr>
+          <w:ilvl w:val="1"/>
+          <w:numId w:val="22"/>
+        </w:numPr>
+      </w:pPr>
+      <w:r>
+        <w:t xml:space="preserve">If your data is stored in GCS as CSV, you can create an external table in </w:t>
+      </w:r>
+      <w:proofErr w:type="spellStart"/>
+      <w:r>
+        <w:t>BigQuery</w:t>
+      </w:r>
+      <w:proofErr w:type="spellEnd"/>
+      <w:r>
+        <w:t xml:space="preserve"> to query it:</w:t>
+      </w:r>
+    </w:p>
+    <w:p>
+      <w:pPr>
+        <w:ind w:left="1440"/>
+      </w:pPr>
+      <w:r>
+        <w:rPr>
+          <w:noProof/>
+        </w:rPr>
+        <w:lastRenderedPageBreak/>
+        <mc:AlternateContent>
+          <mc:Choice Requires="wps">
+            <w:drawing>
+              <wp:inline distT="0" distB="0" distL="0" distR="0" wp14:anchorId="5F2EA2D2" wp14:editId="1E0A16D6">
+                <wp:extent cx="4273550" cy="1404620"/>
+                <wp:effectExtent l="0" t="0" r="12700" b="13970"/>
+                <wp:docPr id="217" name="Text Box 2"/>
+                <wp:cNvGraphicFramePr>
+                  <a:graphicFrameLocks xmlns:a="http://schemas.openxmlformats.org/drawingml/2006/main"/>
+                </wp:cNvGraphicFramePr>
+                <a:graphic xmlns:a="http://schemas.openxmlformats.org/drawingml/2006/main">
+                  <a:graphicData uri="http://schemas.microsoft.com/office/word/2010/wordprocessingShape">
+                    <wps:wsp>
+                      <wps:cNvSpPr txBox="1">
+                        <a:spLocks noChangeArrowheads="1"/>
+                      </wps:cNvSpPr>
+                      <wps:spPr bwMode="auto">
+                        <a:xfrm>
+                          <a:off x="0" y="0"/>
+                          <a:ext cx="4273550" cy="1404620"/>
+                        </a:xfrm>
+                        <a:prstGeom prst="rect">
+                          <a:avLst/>
+                        </a:prstGeom>
+                        <a:solidFill>
+                          <a:schemeClr val="tx1">
+                            <a:lumMod val="95000"/>
+                            <a:lumOff val="5000"/>
+                          </a:schemeClr>
+                        </a:solidFill>
+                        <a:ln w="9525">
+                          <a:solidFill>
+                            <a:srgbClr val="000000"/>
+                          </a:solidFill>
+                          <a:miter lim="800000"/>
+                          <a:headEnd/>
+                          <a:tailEnd/>
+                        </a:ln>
+                      </wps:spPr>
+                      <wps:txbx>
+                        <w:txbxContent>
+                          <w:p>
+                            <w:pPr>
+                              <w:rPr>
+                                <w:rFonts w:ascii="Consolas" w:hAnsi="Consolas"/>
+                              </w:rPr>
+                            </w:pPr>
+                            <w:r>
+                              <w:rPr>
+                                <w:rFonts w:ascii="Consolas" w:hAnsi="Consolas"/>
+                                <w:color w:val="2F5496" w:themeColor="accent1" w:themeShade="BF"/>
+                              </w:rPr>
+                              <w:t>CREATE EXTERNAL TABLE</w:t>
+                            </w:r>
+                            <w:r>
+                              <w:rPr>
+                                <w:rFonts w:ascii="Consolas" w:hAnsi="Consolas"/>
+                              </w:rPr>
+                              <w:t xml:space="preserve"> </w:t>
+                            </w:r>
+                            <w:proofErr w:type="spellStart"/>
+                            <w:r>
+                              <w:rPr>
+                                <w:rFonts w:ascii="Consolas" w:hAnsi="Consolas"/>
+                              </w:rPr>
+                              <w:t>my_project.my_dataset.my_table</w:t>
+                            </w:r>
+                            <w:proofErr w:type="spellEnd"/>
+                          </w:p>
+                          <w:p>
+                            <w:pPr>
+                              <w:rPr>
+                                <w:rFonts w:ascii="Consolas" w:hAnsi="Consolas"/>
+                              </w:rPr>
+                            </w:pPr>
+                            <w:r>
+                              <w:rPr>
+                                <w:rFonts w:ascii="Consolas" w:hAnsi="Consolas"/>
+                              </w:rPr>
+                              <w:t>OPTIONS (</w:t>
+                            </w:r>
+                          </w:p>
+                          <w:p>
+                            <w:pPr>
+                              <w:rPr>
+                                <w:rFonts w:ascii="Consolas" w:hAnsi="Consolas"/>
+                              </w:rPr>
+                            </w:pPr>
+                            <w:r>
+                              <w:rPr>
+                                <w:rFonts w:ascii="Consolas" w:hAnsi="Consolas"/>
+                              </w:rPr>
+                              <w:t xml:space="preserve">  format = </w:t>
+                            </w:r>
+                            <w:r>
+                              <w:rPr>
+                                <w:rFonts w:ascii="Consolas" w:hAnsi="Consolas"/>
+                                <w:color w:val="A8D08D" w:themeColor="accent6" w:themeTint="99"/>
+                              </w:rPr>
+                              <w:t>'CSV'</w:t>
+                            </w:r>
+                            <w:r>
+                              <w:rPr>
+                                <w:rFonts w:ascii="Consolas" w:hAnsi="Consolas"/>
+                              </w:rPr>
+                              <w:t>,</w:t>
+                            </w:r>
+                          </w:p>
+                          <w:p>
+                            <w:pPr>
+                              <w:rPr>
+                                <w:rFonts w:ascii="Consolas" w:hAnsi="Consolas"/>
+                              </w:rPr>
+                            </w:pPr>
+                            <w:r>
+                              <w:rPr>
+                                <w:rFonts w:ascii="Consolas" w:hAnsi="Consolas"/>
+                              </w:rPr>
+                              <w:t xml:space="preserve">  </w:t>
+                            </w:r>
+                            <w:proofErr w:type="spellStart"/>
+                            <w:r>
+                              <w:rPr>
+                                <w:rFonts w:ascii="Consolas" w:hAnsi="Consolas"/>
+                              </w:rPr>
+                              <w:t>uris</w:t>
+                            </w:r>
+                            <w:proofErr w:type="spellEnd"/>
+                            <w:r>
+                              <w:rPr>
+                                <w:rFonts w:ascii="Consolas" w:hAnsi="Consolas"/>
+                              </w:rPr>
+                              <w:t xml:space="preserve"> = [</w:t>
+                            </w:r>
+                            <w:r>
+                              <w:rPr>
+                                <w:rFonts w:ascii="Consolas" w:hAnsi="Consolas"/>
+                                <w:color w:val="A8D08D" w:themeColor="accent6" w:themeTint="99"/>
+                              </w:rPr>
+                              <w:t>'</w:t>
+                            </w:r>
+                            <w:proofErr w:type="spellStart"/>
+                            <w:r>
+                              <w:rPr>
+                                <w:rFonts w:ascii="Consolas" w:hAnsi="Consolas"/>
+                                <w:color w:val="A8D08D" w:themeColor="accent6" w:themeTint="99"/>
+                              </w:rPr>
+                              <w:t>gs</w:t>
+                            </w:r>
+                            <w:proofErr w:type="spellEnd"/>
+                            <w:r>
+                              <w:rPr>
+                                <w:rFonts w:ascii="Consolas" w:hAnsi="Consolas"/>
+                                <w:color w:val="A8D08D" w:themeColor="accent6" w:themeTint="99"/>
+                              </w:rPr>
+                              <w:t>://my-bucket/path/to/data.csv'</w:t>
+                            </w:r>
+                            <w:r>
+                              <w:rPr>
+                                <w:rFonts w:ascii="Consolas" w:hAnsi="Consolas"/>
+                              </w:rPr>
+                              <w:t>]</w:t>
+                            </w:r>
+                          </w:p>
+                          <w:p>
+                            <w:pPr>
+                              <w:rPr>
+                                <w:rFonts w:ascii="Consolas" w:hAnsi="Consolas"/>
+                              </w:rPr>
+                            </w:pPr>
+                            <w:r>
+                              <w:rPr>
+                                <w:rFonts w:ascii="Consolas" w:hAnsi="Consolas"/>
+                              </w:rPr>
+                              <w:t>);</w:t>
+                            </w:r>
+                          </w:p>
+                        </w:txbxContent>
+                      </wps:txbx>
+                      <wps:bodyPr rot="0" vert="horz" wrap="square" lIns="91440" tIns="45720" rIns="91440" bIns="45720" anchor="t" anchorCtr="0">
+                        <a:spAutoFit/>
+                      </wps:bodyPr>
+                    </wps:wsp>
+                  </a:graphicData>
+                </a:graphic>
+              </wp:inline>
+            </w:drawing>
+          </mc:Choice>
+          <mc:Fallback>
+            <w:pict>
+              <v:shapetype w14:anchorId="5F2EA2D2" id="_x0000_t202" coordsize="21600,21600" o:spt="202" path="m,l,21600r21600,l21600,xe">
+                <v:stroke joinstyle="miter"/>
+                <v:path gradientshapeok="t" o:connecttype="rect"/>
+              </v:shapetype>
+              <v:shape id="Text Box 2" o:spid="_x0000_s1026" type="#_x0000_t202" style="width:336.5pt;height:110.6pt;visibility:visible;mso-wrap-style:square;mso-left-percent:-10001;mso-top-percent:-10001;mso-position-horizontal:absolute;mso-position-horizontal-relative:char;mso-position-vertical:absolute;mso-position-vertical-relative:line;mso-left-percent:-10001;mso-top-percent:-10001;v-text-anchor:top" o:gfxdata="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" fillcolor="#0d0d0d [3069]">
+                <v:textbox style="mso-fit-shape-to-text:t">
+                  <w:txbxContent>
+                    <w:p>
+                      <w:pPr>
+                        <w:rPr>
+                          <w:rFonts w:ascii="Consolas" w:hAnsi="Consolas"/>
+                        </w:rPr>
+                      </w:pPr>
+                      <w:r>
+                        <w:rPr>
+                          <w:rFonts w:ascii="Consolas" w:hAnsi="Consolas"/>
+                          <w:color w:val="2F5496" w:themeColor="accent1" w:themeShade="BF"/>
+                        </w:rPr>
+                        <w:t>CREATE EXTERNAL TABLE</w:t>
+                      </w:r>
+                      <w:r>
+                        <w:rPr>
+                          <w:rFonts w:ascii="Consolas" w:hAnsi="Consolas"/>
+                        </w:rPr>
+                        <w:t xml:space="preserve"> </w:t>
+                      </w:r>
+                      <w:proofErr w:type="spellStart"/>
+                      <w:r>
+                        <w:rPr>
+                          <w:rFonts w:ascii="Consolas" w:hAnsi="Consolas"/>
+                        </w:rPr>
+                        <w:t>my_project.my_dataset.my_table</w:t>
+                      </w:r>
+                      <w:proofErr w:type="spellEnd"/>
+                    </w:p>
+                    <w:p>
+                      <w:pPr>
+                        <w:rPr>
+                          <w:rFonts w:ascii="Consolas" w:hAnsi="Consolas"/>
+                        </w:rPr>
+                      </w:pPr>
+                      <w:r>
+                        <w:rPr>
+                          <w:rFonts w:ascii="Consolas" w:hAnsi="Consolas"/>
+                        </w:rPr>
+                        <w:t>OPTIONS (</w:t>
+                      </w:r>
+                    </w:p>
+                    <w:p>
+                      <w:pPr>
+                        <w:rPr>
+                          <w:rFonts w:ascii="Consolas" w:hAnsi="Consolas"/>
+                        </w:rPr>
+                      </w:pPr>
+                      <w:r>
+                        <w:rPr>
+                          <w:rFonts w:ascii="Consolas" w:hAnsi="Consolas"/>
+                        </w:rPr>
+                        <w:t xml:space="preserve">  format = </w:t>
+                      </w:r>
+                      <w:r>
+                        <w:rPr>
+                          <w:rFonts w:ascii="Consolas" w:hAnsi="Consolas"/>
+                          <w:color w:val="A8D08D" w:themeColor="accent6" w:themeTint="99"/>
+                        </w:rPr>
+                        <w:t>'CSV'</w:t>
+                      </w:r>
+                      <w:r>
+                        <w:rPr>
+                          <w:rFonts w:ascii="Consolas" w:hAnsi="Consolas"/>
+                        </w:rPr>
+                        <w:t>,</w:t>
+                      </w:r>
+                    </w:p>
+                    <w:p>
+                      <w:pPr>
+                        <w:rPr>
+                          <w:rFonts w:ascii="Consolas" w:hAnsi="Consolas"/>
+                        </w:rPr>
+                      </w:pPr>
+                      <w:r>
+                        <w:rPr>
+                          <w:rFonts w:ascii="Consolas" w:hAnsi="Consolas"/>
+                        </w:rPr>
+                        <w:t xml:space="preserve">  </w:t>
+                      </w:r>
+                      <w:proofErr w:type="spellStart"/>
+                      <w:r>
+                        <w:rPr>
+                          <w:rFonts w:ascii="Consolas" w:hAnsi="Consolas"/>
+                        </w:rPr>
+                        <w:t>uris</w:t>
+                      </w:r>
+                      <w:proofErr w:type="spellEnd"/>
+                      <w:r>
+                        <w:rPr>
+                          <w:rFonts w:ascii="Consolas" w:hAnsi="Consolas"/>
+                        </w:rPr>
+                        <w:t xml:space="preserve"> = [</w:t>
+                      </w:r>
+                      <w:r>
+                        <w:rPr>
+                          <w:rFonts w:ascii="Consolas" w:hAnsi="Consolas"/>
+                          <w:color w:val="A8D08D" w:themeColor="accent6" w:themeTint="99"/>
+                        </w:rPr>
+                        <w:t>'</w:t>
+                      </w:r>
+                      <w:proofErr w:type="spellStart"/>
+                      <w:r>
+                        <w:rPr>
+                          <w:rFonts w:ascii="Consolas" w:hAnsi="Consolas"/>
+                          <w:color w:val="A8D08D" w:themeColor="accent6" w:themeTint="99"/>
+                        </w:rPr>
+                        <w:t>gs</w:t>
+                      </w:r>
+                      <w:proofErr w:type="spellEnd"/>
+                      <w:r>
+                        <w:rPr>
+                          <w:rFonts w:ascii="Consolas" w:hAnsi="Consolas"/>
+                          <w:color w:val="A8D08D" w:themeColor="accent6" w:themeTint="99"/>
+                        </w:rPr>
+                        <w:t>://my-bucket/path/to/data.csv'</w:t>
+                      </w:r>
+                      <w:r>
+                        <w:rPr>
+                          <w:rFonts w:ascii="Consolas" w:hAnsi="Consolas"/>
+                        </w:rPr>
+                        <w:t>]</w:t>
+                      </w:r>
+                    </w:p>
+                    <w:p>
+                      <w:pPr>
+                        <w:rPr>
+                          <w:rFonts w:ascii="Consolas" w:hAnsi="Consolas"/>
+                        </w:rPr>
+                      </w:pPr>
+                      <w:r>
+                        <w:rPr>
+                          <w:rFonts w:ascii="Consolas" w:hAnsi="Consolas"/>
+                        </w:rPr>
+                        <w:t>);</w:t>
+                      </w:r>
+                    </w:p>
+                  </w:txbxContent>
+                </v:textbox>
+                <w10:anchorlock/>
+              </v:shape>
+            </w:pict>
+          </mc:Fallback>
+        </mc:AlternateContent>
+      </w:r>
+    </w:p>
+    <w:p>
+      <w:pPr>
+        <w:numPr>
+          <w:ilvl w:val="1"/>
+          <w:numId w:val="22"/>
+        </w:numPr>
+      </w:pPr>
+      <w:r>
+        <w:t>You can then run queries on this external table without moving the data.</w:t>
+      </w:r>
+    </w:p>
+    <w:p/>
+    <w:p>
+      <w:pPr>
+        <w:pStyle w:val="Heading2"/>
+        <w:rPr>
+          <w:b/>
+          <w:bCs/>
+          <w:sz w:val="28"/>
+          <w:szCs w:val="28"/>
+        </w:rPr>
+      </w:pPr>
+      <w:bookmarkStart w:id="11" w:name="_Toc179458579"/>
+      <w:r>
+        <w:rPr>
+          <w:b/>
+          <w:bCs/>
+          <w:sz w:val="28"/>
+          <w:szCs w:val="28"/>
+        </w:rPr>
+        <w:t>Step 6: Manage and Monitor</w:t>
+      </w:r>
+      <w:bookmarkEnd w:id="11"/>
+    </w:p>
+    <w:p>
+      <w:r>
+        <w:t xml:space="preserve">You can now monitor your data lake and zone through the </w:t>
+      </w:r>
+      <w:proofErr w:type="spellStart"/>
+      <w:r>
+        <w:rPr>
+          <w:b/>
+          <w:bCs/>
+        </w:rPr>
+        <w:t>Dataplex</w:t>
+      </w:r>
+      <w:proofErr w:type="spellEnd"/>
+      <w:r>
+        <w:rPr>
+          <w:b/>
+          <w:bCs/>
+        </w:rPr>
+        <w:t xml:space="preserve"> Console</w:t>
+      </w:r>
+      <w:r>
+        <w:t>:</w:t>
+      </w:r>
+    </w:p>
+    <w:p>
+      <w:pPr>
+        <w:numPr>
+          <w:ilvl w:val="0"/>
+          <w:numId w:val="23"/>
+        </w:numPr>
+      </w:pPr>
+      <w:r>
+        <w:t>Check data usage, performance metrics, and governance policies.</w:t>
+      </w:r>
+    </w:p>
+    <w:p>
+      <w:pPr>
+        <w:numPr>
+          <w:ilvl w:val="0"/>
+          <w:numId w:val="23"/>
+        </w:numPr>
+      </w:pPr>
+      <w:r>
+        <w:t>Ensure compliance with policies by auditing data access and usage patterns.</w:t>
+      </w:r>
+    </w:p>
+    <w:p/>
     <w:p>
       <w:pPr>
         <w:tabs>
@@ -1598,7 +3778,7 @@
       <w:r>
         <w:t xml:space="preserve">Data Mesh: </w:t>
       </w:r>
-      <w:hyperlink r:id="rId6" w:anchor=":~:text=A%20data%20mesh%20is%20a%20decentralized%20data%20architecture,ownership%20to%20the%20producers%20of%20a%20given%20dataset." w:history="1">
+      <w:hyperlink r:id="rId9" w:anchor=":~:text=A%20data%20mesh%20is%20a%20decentralized%20data%20architecture,ownership%20to%20the%20producers%20of%20a%20given%20dataset." w:history="1">
         <w:r>
           <w:rPr>
             <w:rStyle w:val="Hyperlink"/>
@@ -1617,9 +3797,208 @@
 </w:document>
 </file>
 
+<file path=word/endnotes.xml><?xml version="1.0" encoding="utf-8"?>
+<w:endnotes xmlns:wpc="http://schemas.microsoft.com/office/word/2010/wordprocessingCanvas" xmlns:cx="http://schemas.microsoft.com/office/drawing/2014/chartex" xmlns:cx1="http://schemas.microsoft.com/office/drawing/2015/9/8/chartex" xmlns:cx2="http://schemas.microsoft.com/office/drawing/2015/10/21/chartex" xmlns:cx3="http://schemas.microsoft.com/office/drawing/2016/5/9/chartex" xmlns:cx4="http://schemas.microsoft.com/office/drawing/2016/5/10/chartex" xmlns:cx5="http://schemas.microsoft.com/office/drawing/2016/5/11/chartex" xmlns:cx6="http://schemas.microsoft.com/office/drawing/2016/5/12/chartex" xmlns:cx7="http://schemas.microsoft.com/office/drawing/2016/5/13/chartex" xmlns:cx8="http://schemas.microsoft.com/office/drawing/2016/5/14/chartex" xmlns:mc="http://schemas.openxmlformats.org/markup-compatibility/2006" xmlns:aink="http://schemas.microsoft.com/office/drawing/2016/ink" xmlns:am3d="http://schemas.microsoft.com/office/drawing/2017/model3d" xmlns:o="urn:schemas-microsoft-com:office:office" xmlns:oel="http://schemas.microsoft.com/office/2019/extlst" xmlns:r="http://schemas.openxmlformats.org/officeDocument/2006/relationships" xmlns:m="http://schemas.openxmlformats.org/officeDocument/2006/math" xmlns:v="urn:schemas-microsoft-com:vml" xmlns:wp14="http://schemas.microsoft.com/office/word/2010/wordprocessingDrawing" xmlns:wp="http://schemas.openxmlformats.org/drawingml/2006/wordprocessingDrawing" xmlns:w10="urn:schemas-microsoft-com:office:word" xmlns:w="http://schemas.openxmlformats.org/wordprocessingml/2006/main" xmlns:w14="http://schemas.microsoft.com/office/word/2010/wordml" xmlns:w15="http://schemas.microsoft.com/office/word/2012/wordml" xmlns:w16cex="http://schemas.microsoft.com/office/word/2018/wordml/cex" xmlns:w16cid="http://schemas.microsoft.com/office/word/2016/wordml/cid" xmlns:w16="http://schemas.microsoft.com/office/word/2018/wordml" xmlns:w16du="http://schemas.microsoft.com/office/word/2023/wordml/word16du" xmlns:w16sdtdh="http://schemas.microsoft.com/office/word/2020/wordml/sdtdatahash" xmlns:w16se="http://schemas.microsoft.com/office/word/2015/wordml/symex" xmlns:wpg="http://schemas.microsoft.com/office/word/2010/wordprocessingGroup" xmlns:wpi="http://schemas.microsoft.com/office/word/2010/wordprocessingInk" xmlns:wne="http://schemas.microsoft.com/office/word/2006/wordml" xmlns:wps="http://schemas.microsoft.com/office/word/2010/wordprocessingShape" mc:Ignorable="w14 w15 w16se w16cid w16 w16cex w16sdtdh w16du wp14">
+  <w:endnote w:type="separator" w:id="-1">
+    <w:p>
+      <w:pPr>
+        <w:spacing w:after="0" w:line="240" w:lineRule="auto"/>
+      </w:pPr>
+      <w:r>
+        <w:separator/>
+      </w:r>
+    </w:p>
+  </w:endnote>
+  <w:endnote w:type="continuationSeparator" w:id="0">
+    <w:p>
+      <w:pPr>
+        <w:spacing w:after="0" w:line="240" w:lineRule="auto"/>
+      </w:pPr>
+      <w:r>
+        <w:continuationSeparator/>
+      </w:r>
+    </w:p>
+  </w:endnote>
+</w:endnotes>
+</file>
+
+<file path=word/footnotes.xml><?xml version="1.0" encoding="utf-8"?>
+<w:footnotes xmlns:wpc="http://schemas.microsoft.com/office/word/2010/wordprocessingCanvas" xmlns:cx="http://schemas.microsoft.com/office/drawing/2014/chartex" xmlns:cx1="http://schemas.microsoft.com/office/drawing/2015/9/8/chartex" xmlns:cx2="http://schemas.microsoft.com/office/drawing/2015/10/21/chartex" xmlns:cx3="http://schemas.microsoft.com/office/drawing/2016/5/9/chartex" xmlns:cx4="http://schemas.microsoft.com/office/drawing/2016/5/10/chartex" xmlns:cx5="http://schemas.microsoft.com/office/drawing/2016/5/11/chartex" xmlns:cx6="http://schemas.microsoft.com/office/drawing/2016/5/12/chartex" xmlns:cx7="http://schemas.microsoft.com/office/drawing/2016/5/13/chartex" xmlns:cx8="http://schemas.microsoft.com/office/drawing/2016/5/14/chartex" xmlns:mc="http://schemas.openxmlformats.org/markup-compatibility/2006" xmlns:aink="http://schemas.microsoft.com/office/drawing/2016/ink" xmlns:am3d="http://schemas.microsoft.com/office/drawing/2017/model3d" xmlns:o="urn:schemas-microsoft-com:office:office" xmlns:oel="http://schemas.microsoft.com/office/2019/extlst" xmlns:r="http://schemas.openxmlformats.org/officeDocument/2006/relationships" xmlns:m="http://schemas.openxmlformats.org/officeDocument/2006/math" xmlns:v="urn:schemas-microsoft-com:vml" xmlns:wp14="http://schemas.microsoft.com/office/word/2010/wordprocessingDrawing" xmlns:wp="http://schemas.openxmlformats.org/drawingml/2006/wordprocessingDrawing" xmlns:w10="urn:schemas-microsoft-com:office:word" xmlns:w="http://schemas.openxmlformats.org/wordprocessingml/2006/main" xmlns:w14="http://schemas.microsoft.com/office/word/2010/wordml" xmlns:w15="http://schemas.microsoft.com/office/word/2012/wordml" xmlns:w16cex="http://schemas.microsoft.com/office/word/2018/wordml/cex" xmlns:w16cid="http://schemas.microsoft.com/office/word/2016/wordml/cid" xmlns:w16="http://schemas.microsoft.com/office/word/2018/wordml" xmlns:w16du="http://schemas.microsoft.com/office/word/2023/wordml/word16du" xmlns:w16sdtdh="http://schemas.microsoft.com/office/word/2020/wordml/sdtdatahash" xmlns:w16se="http://schemas.microsoft.com/office/word/2015/wordml/symex" xmlns:wpg="http://schemas.microsoft.com/office/word/2010/wordprocessingGroup" xmlns:wpi="http://schemas.microsoft.com/office/word/2010/wordprocessingInk" xmlns:wne="http://schemas.microsoft.com/office/word/2006/wordml" xmlns:wps="http://schemas.microsoft.com/office/word/2010/wordprocessingShape" mc:Ignorable="w14 w15 w16se w16cid w16 w16cex w16sdtdh w16du wp14">
+  <w:footnote w:type="separator" w:id="-1">
+    <w:p>
+      <w:pPr>
+        <w:spacing w:after="0" w:line="240" w:lineRule="auto"/>
+      </w:pPr>
+      <w:r>
+        <w:separator/>
+      </w:r>
+    </w:p>
+  </w:footnote>
+  <w:footnote w:type="continuationSeparator" w:id="0">
+    <w:p>
+      <w:pPr>
+        <w:spacing w:after="0" w:line="240" w:lineRule="auto"/>
+      </w:pPr>
+      <w:r>
+        <w:continuationSeparator/>
+      </w:r>
+    </w:p>
+  </w:footnote>
+</w:footnotes>
+</file>
+
 <file path=word/numbering.xml><?xml version="1.0" encoding="utf-8"?>
 <w:numbering xmlns:wpc="http://schemas.microsoft.com/office/word/2010/wordprocessingCanvas" xmlns:cx="http://schemas.microsoft.com/office/drawing/2014/chartex" xmlns:cx1="http://schemas.microsoft.com/office/drawing/2015/9/8/chartex" xmlns:cx2="http://schemas.microsoft.com/office/drawing/2015/10/21/chartex" xmlns:cx3="http://schemas.microsoft.com/office/drawing/2016/5/9/chartex" xmlns:cx4="http://schemas.microsoft.com/office/drawing/2016/5/10/chartex" xmlns:cx5="http://schemas.microsoft.com/office/drawing/2016/5/11/chartex" xmlns:cx6="http://schemas.microsoft.com/office/drawing/2016/5/12/chartex" xmlns:cx7="http://schemas.microsoft.com/office/drawing/2016/5/13/chartex" xmlns:cx8="http://schemas.microsoft.com/office/drawing/2016/5/14/chartex" xmlns:mc="http://schemas.openxmlformats.org/markup-compatibility/2006" xmlns:aink="http://schemas.microsoft.com/office/drawing/2016/ink" xmlns:am3d="http://schemas.microsoft.com/office/drawing/2017/model3d" xmlns:o="urn:schemas-microsoft-com:office:office" xmlns:oel="http://schemas.microsoft.com/office/2019/extlst" xmlns:r="http://schemas.openxmlformats.org/officeDocument/2006/relationships" xmlns:m="http://schemas.openxmlformats.org/officeDocument/2006/math" xmlns:v="urn:schemas-microsoft-com:vml" xmlns:wp14="http://schemas.microsoft.com/office/word/2010/wordprocessingDrawing" xmlns:wp="http://schemas.openxmlformats.org/drawingml/2006/wordprocessingDrawing" xmlns:w10="urn:schemas-microsoft-com:office:word" xmlns:w="http://schemas.openxmlformats.org/wordprocessingml/2006/main" xmlns:w14="http://schemas.microsoft.com/office/word/2010/wordml" xmlns:w15="http://schemas.microsoft.com/office/word/2012/wordml" xmlns:w16cex="http://schemas.microsoft.com/office/word/2018/wordml/cex" xmlns:w16cid="http://schemas.microsoft.com/office/word/2016/wordml/cid" xmlns:w16="http://schemas.microsoft.com/office/word/2018/wordml" xmlns:w16du="http://schemas.microsoft.com/office/word/2023/wordml/word16du" xmlns:w16sdtdh="http://schemas.microsoft.com/office/word/2020/wordml/sdtdatahash" xmlns:w16se="http://schemas.microsoft.com/office/word/2015/wordml/symex" xmlns:wpg="http://schemas.microsoft.com/office/word/2010/wordprocessingGroup" xmlns:wpi="http://schemas.microsoft.com/office/word/2010/wordprocessingInk" xmlns:wne="http://schemas.microsoft.com/office/word/2006/wordml" xmlns:wps="http://schemas.microsoft.com/office/word/2010/wordprocessingShape" mc:Ignorable="w14 w15 w16se w16cid w16 w16cex w16sdtdh w16du wp14">
   <w:abstractNum w:abstractNumId="0" w15:restartNumberingAfterBreak="0">
+    <w:nsid w:val="030D2E50"/>
+    <w:multiLevelType w:val="multilevel"/>
+    <w:tmpl w:val="FB707F58"/>
+    <w:lvl w:ilvl="0">
+      <w:start w:val="1"/>
+      <w:numFmt w:val="bullet"/>
+      <w:lvlText w:val=""/>
+      <w:lvlJc w:val="left"/>
+      <w:pPr>
+        <w:tabs>
+          <w:tab w:val="num" w:pos="720"/>
+        </w:tabs>
+        <w:ind w:left="720" w:hanging="360"/>
+      </w:pPr>
+      <w:rPr>
+        <w:rFonts w:ascii="Symbol" w:hAnsi="Symbol" w:hint="default"/>
+        <w:sz w:val="20"/>
+      </w:rPr>
+    </w:lvl>
+    <w:lvl w:ilvl="1" w:tentative="1">
+      <w:start w:val="1"/>
+      <w:numFmt w:val="bullet"/>
+      <w:lvlText w:val="o"/>
+      <w:lvlJc w:val="left"/>
+      <w:pPr>
+        <w:tabs>
+          <w:tab w:val="num" w:pos="1440"/>
+        </w:tabs>
+        <w:ind w:left="1440" w:hanging="360"/>
+      </w:pPr>
+      <w:rPr>
+        <w:rFonts w:ascii="Courier New" w:hAnsi="Courier New" w:hint="default"/>
+        <w:sz w:val="20"/>
+      </w:rPr>
+    </w:lvl>
+    <w:lvl w:ilvl="2" w:tentative="1">
+      <w:start w:val="1"/>
+      <w:numFmt w:val="bullet"/>
+      <w:lvlText w:val=""/>
+      <w:lvlJc w:val="left"/>
+      <w:pPr>
+        <w:tabs>
+          <w:tab w:val="num" w:pos="2160"/>
+        </w:tabs>
+        <w:ind w:left="2160" w:hanging="360"/>
+      </w:pPr>
+      <w:rPr>
+        <w:rFonts w:ascii="Wingdings" w:hAnsi="Wingdings" w:hint="default"/>
+        <w:sz w:val="20"/>
+      </w:rPr>
+    </w:lvl>
+    <w:lvl w:ilvl="3" w:tentative="1">
+      <w:start w:val="1"/>
+      <w:numFmt w:val="bullet"/>
+      <w:lvlText w:val=""/>
+      <w:lvlJc w:val="left"/>
+      <w:pPr>
+        <w:tabs>
+          <w:tab w:val="num" w:pos="2880"/>
+        </w:tabs>
+        <w:ind w:left="2880" w:hanging="360"/>
+      </w:pPr>
+      <w:rPr>
+        <w:rFonts w:ascii="Wingdings" w:hAnsi="Wingdings" w:hint="default"/>
+        <w:sz w:val="20"/>
+      </w:rPr>
+    </w:lvl>
+    <w:lvl w:ilvl="4" w:tentative="1">
+      <w:start w:val="1"/>
+      <w:numFmt w:val="bullet"/>
+      <w:lvlText w:val=""/>
+      <w:lvlJc w:val="left"/>
+      <w:pPr>
+        <w:tabs>
+          <w:tab w:val="num" w:pos="3600"/>
+        </w:tabs>
+        <w:ind w:left="3600" w:hanging="360"/>
+      </w:pPr>
+      <w:rPr>
+        <w:rFonts w:ascii="Wingdings" w:hAnsi="Wingdings" w:hint="default"/>
+        <w:sz w:val="20"/>
+      </w:rPr>
+    </w:lvl>
+    <w:lvl w:ilvl="5" w:tentative="1">
+      <w:start w:val="1"/>
+      <w:numFmt w:val="bullet"/>
+      <w:lvlText w:val=""/>
+      <w:lvlJc w:val="left"/>
+      <w:pPr>
+        <w:tabs>
+          <w:tab w:val="num" w:pos="4320"/>
+        </w:tabs>
+        <w:ind w:left="4320" w:hanging="360"/>
+      </w:pPr>
+      <w:rPr>
+        <w:rFonts w:ascii="Wingdings" w:hAnsi="Wingdings" w:hint="default"/>
+        <w:sz w:val="20"/>
+      </w:rPr>
+    </w:lvl>
+    <w:lvl w:ilvl="6" w:tentative="1">
+      <w:start w:val="1"/>
+      <w:numFmt w:val="bullet"/>
+      <w:lvlText w:val=""/>
+      <w:lvlJc w:val="left"/>
+      <w:pPr>
+        <w:tabs>
+          <w:tab w:val="num" w:pos="5040"/>
+        </w:tabs>
+        <w:ind w:left="5040" w:hanging="360"/>
+      </w:pPr>
+      <w:rPr>
+        <w:rFonts w:ascii="Wingdings" w:hAnsi="Wingdings" w:hint="default"/>
+        <w:sz w:val="20"/>
+      </w:rPr>
+    </w:lvl>
+    <w:lvl w:ilvl="7" w:tentative="1">
+      <w:start w:val="1"/>
+      <w:numFmt w:val="bullet"/>
+      <w:lvlText w:val=""/>
+      <w:lvlJc w:val="left"/>
+      <w:pPr>
+        <w:tabs>
+          <w:tab w:val="num" w:pos="5760"/>
+        </w:tabs>
+        <w:ind w:left="5760" w:hanging="360"/>
+      </w:pPr>
+      <w:rPr>
+        <w:rFonts w:ascii="Wingdings" w:hAnsi="Wingdings" w:hint="default"/>
+        <w:sz w:val="20"/>
+      </w:rPr>
+    </w:lvl>
+    <w:lvl w:ilvl="8" w:tentative="1">
+      <w:start w:val="1"/>
+      <w:numFmt w:val="bullet"/>
+      <w:lvlText w:val=""/>
+      <w:lvlJc w:val="left"/>
+      <w:pPr>
+        <w:tabs>
+          <w:tab w:val="num" w:pos="6480"/>
+        </w:tabs>
+        <w:ind w:left="6480" w:hanging="360"/>
+      </w:pPr>
+      <w:rPr>
+        <w:rFonts w:ascii="Wingdings" w:hAnsi="Wingdings" w:hint="default"/>
+        <w:sz w:val="20"/>
+      </w:rPr>
+    </w:lvl>
+  </w:abstractNum>
+  <w:abstractNum w:abstractNumId="1" w15:restartNumberingAfterBreak="0">
     <w:nsid w:val="045B42A9"/>
     <w:multiLevelType w:val="multilevel"/>
     <w:tmpl w:val="0409001F"/>
@@ -1705,7 +4084,7 @@
       </w:pPr>
     </w:lvl>
   </w:abstractNum>
-  <w:abstractNum w:abstractNumId="1" w15:restartNumberingAfterBreak="0">
+  <w:abstractNum w:abstractNumId="2" w15:restartNumberingAfterBreak="0">
     <w:nsid w:val="053D316F"/>
     <w:multiLevelType w:val="multilevel"/>
     <w:tmpl w:val="0409001F"/>
@@ -1791,7 +4170,7 @@
       </w:pPr>
     </w:lvl>
   </w:abstractNum>
-  <w:abstractNum w:abstractNumId="2" w15:restartNumberingAfterBreak="0">
+  <w:abstractNum w:abstractNumId="3" w15:restartNumberingAfterBreak="0">
     <w:nsid w:val="09203429"/>
     <w:multiLevelType w:val="hybridMultilevel"/>
     <w:tmpl w:val="D1204064"/>
@@ -1880,7 +4259,7 @@
       </w:pPr>
     </w:lvl>
   </w:abstractNum>
-  <w:abstractNum w:abstractNumId="3" w15:restartNumberingAfterBreak="0">
+  <w:abstractNum w:abstractNumId="4" w15:restartNumberingAfterBreak="0">
     <w:nsid w:val="130605C7"/>
     <w:multiLevelType w:val="multilevel"/>
     <w:tmpl w:val="0409001F"/>
@@ -1966,7 +4345,7 @@
       </w:pPr>
     </w:lvl>
   </w:abstractNum>
-  <w:abstractNum w:abstractNumId="4" w15:restartNumberingAfterBreak="0">
+  <w:abstractNum w:abstractNumId="5" w15:restartNumberingAfterBreak="0">
     <w:nsid w:val="19A92CFB"/>
     <w:multiLevelType w:val="hybridMultilevel"/>
     <w:tmpl w:val="019893F8"/>
@@ -2055,7 +4434,7 @@
       </w:pPr>
     </w:lvl>
   </w:abstractNum>
-  <w:abstractNum w:abstractNumId="5" w15:restartNumberingAfterBreak="0">
+  <w:abstractNum w:abstractNumId="6" w15:restartNumberingAfterBreak="0">
     <w:nsid w:val="204D501B"/>
     <w:multiLevelType w:val="multilevel"/>
     <w:tmpl w:val="0409001F"/>
@@ -2141,7 +4520,7 @@
       </w:pPr>
     </w:lvl>
   </w:abstractNum>
-  <w:abstractNum w:abstractNumId="6" w15:restartNumberingAfterBreak="0">
+  <w:abstractNum w:abstractNumId="7" w15:restartNumberingAfterBreak="0">
     <w:nsid w:val="2DFA7BF3"/>
     <w:multiLevelType w:val="hybridMultilevel"/>
     <w:tmpl w:val="25F6CA44"/>
@@ -2230,7 +4609,7 @@
       </w:pPr>
     </w:lvl>
   </w:abstractNum>
-  <w:abstractNum w:abstractNumId="7" w15:restartNumberingAfterBreak="0">
+  <w:abstractNum w:abstractNumId="8" w15:restartNumberingAfterBreak="0">
     <w:nsid w:val="418841F2"/>
     <w:multiLevelType w:val="multilevel"/>
     <w:tmpl w:val="C436C7EE"/>
@@ -2351,7 +4730,7 @@
       </w:rPr>
     </w:lvl>
   </w:abstractNum>
-  <w:abstractNum w:abstractNumId="8" w15:restartNumberingAfterBreak="0">
+  <w:abstractNum w:abstractNumId="9" w15:restartNumberingAfterBreak="0">
     <w:nsid w:val="467424B6"/>
     <w:multiLevelType w:val="multilevel"/>
     <w:tmpl w:val="12281008"/>
@@ -2464,7 +4843,7 @@
       </w:pPr>
     </w:lvl>
   </w:abstractNum>
-  <w:abstractNum w:abstractNumId="9" w15:restartNumberingAfterBreak="0">
+  <w:abstractNum w:abstractNumId="10" w15:restartNumberingAfterBreak="0">
     <w:nsid w:val="489D7589"/>
     <w:multiLevelType w:val="hybridMultilevel"/>
     <w:tmpl w:val="0A0A8C66"/>
@@ -2553,7 +4932,273 @@
       </w:pPr>
     </w:lvl>
   </w:abstractNum>
-  <w:abstractNum w:abstractNumId="10" w15:restartNumberingAfterBreak="0">
+  <w:abstractNum w:abstractNumId="11" w15:restartNumberingAfterBreak="0">
+    <w:nsid w:val="4CBD2299"/>
+    <w:multiLevelType w:val="multilevel"/>
+    <w:tmpl w:val="008664C2"/>
+    <w:lvl w:ilvl="0">
+      <w:start w:val="1"/>
+      <w:numFmt w:val="decimal"/>
+      <w:lvlText w:val="%1."/>
+      <w:lvlJc w:val="left"/>
+      <w:pPr>
+        <w:tabs>
+          <w:tab w:val="num" w:pos="720"/>
+        </w:tabs>
+        <w:ind w:left="720" w:hanging="360"/>
+      </w:pPr>
+    </w:lvl>
+    <w:lvl w:ilvl="1">
+      <w:start w:val="1"/>
+      <w:numFmt w:val="bullet"/>
+      <w:lvlText w:val="o"/>
+      <w:lvlJc w:val="left"/>
+      <w:pPr>
+        <w:tabs>
+          <w:tab w:val="num" w:pos="1440"/>
+        </w:tabs>
+        <w:ind w:left="1440" w:hanging="360"/>
+      </w:pPr>
+      <w:rPr>
+        <w:rFonts w:ascii="Courier New" w:hAnsi="Courier New" w:hint="default"/>
+        <w:sz w:val="20"/>
+      </w:rPr>
+    </w:lvl>
+    <w:lvl w:ilvl="2" w:tentative="1">
+      <w:start w:val="1"/>
+      <w:numFmt w:val="decimal"/>
+      <w:lvlText w:val="%3."/>
+      <w:lvlJc w:val="left"/>
+      <w:pPr>
+        <w:tabs>
+          <w:tab w:val="num" w:pos="2160"/>
+        </w:tabs>
+        <w:ind w:left="2160" w:hanging="360"/>
+      </w:pPr>
+    </w:lvl>
+    <w:lvl w:ilvl="3" w:tentative="1">
+      <w:start w:val="1"/>
+      <w:numFmt w:val="decimal"/>
+      <w:lvlText w:val="%4."/>
+      <w:lvlJc w:val="left"/>
+      <w:pPr>
+        <w:tabs>
+          <w:tab w:val="num" w:pos="2880"/>
+        </w:tabs>
+        <w:ind w:left="2880" w:hanging="360"/>
+      </w:pPr>
+    </w:lvl>
+    <w:lvl w:ilvl="4" w:tentative="1">
+      <w:start w:val="1"/>
+      <w:numFmt w:val="decimal"/>
+      <w:lvlText w:val="%5."/>
+      <w:lvlJc w:val="left"/>
+      <w:pPr>
+        <w:tabs>
+          <w:tab w:val="num" w:pos="3600"/>
+        </w:tabs>
+        <w:ind w:left="3600" w:hanging="360"/>
+      </w:pPr>
+    </w:lvl>
+    <w:lvl w:ilvl="5" w:tentative="1">
+      <w:start w:val="1"/>
+      <w:numFmt w:val="decimal"/>
+      <w:lvlText w:val="%6."/>
+      <w:lvlJc w:val="left"/>
+      <w:pPr>
+        <w:tabs>
+          <w:tab w:val="num" w:pos="4320"/>
+        </w:tabs>
+        <w:ind w:left="4320" w:hanging="360"/>
+      </w:pPr>
+    </w:lvl>
+    <w:lvl w:ilvl="6" w:tentative="1">
+      <w:start w:val="1"/>
+      <w:numFmt w:val="decimal"/>
+      <w:lvlText w:val="%7."/>
+      <w:lvlJc w:val="left"/>
+      <w:pPr>
+        <w:tabs>
+          <w:tab w:val="num" w:pos="5040"/>
+        </w:tabs>
+        <w:ind w:left="5040" w:hanging="360"/>
+      </w:pPr>
+    </w:lvl>
+    <w:lvl w:ilvl="7" w:tentative="1">
+      <w:start w:val="1"/>
+      <w:numFmt w:val="decimal"/>
+      <w:lvlText w:val="%8."/>
+      <w:lvlJc w:val="left"/>
+      <w:pPr>
+        <w:tabs>
+          <w:tab w:val="num" w:pos="5760"/>
+        </w:tabs>
+        <w:ind w:left="5760" w:hanging="360"/>
+      </w:pPr>
+    </w:lvl>
+    <w:lvl w:ilvl="8" w:tentative="1">
+      <w:start w:val="1"/>
+      <w:numFmt w:val="decimal"/>
+      <w:lvlText w:val="%9."/>
+      <w:lvlJc w:val="left"/>
+      <w:pPr>
+        <w:tabs>
+          <w:tab w:val="num" w:pos="6480"/>
+        </w:tabs>
+        <w:ind w:left="6480" w:hanging="360"/>
+      </w:pPr>
+    </w:lvl>
+  </w:abstractNum>
+  <w:abstractNum w:abstractNumId="12" w15:restartNumberingAfterBreak="0">
+    <w:nsid w:val="50A87427"/>
+    <w:multiLevelType w:val="multilevel"/>
+    <w:tmpl w:val="B4161E04"/>
+    <w:lvl w:ilvl="0">
+      <w:start w:val="1"/>
+      <w:numFmt w:val="bullet"/>
+      <w:lvlText w:val=""/>
+      <w:lvlJc w:val="left"/>
+      <w:pPr>
+        <w:tabs>
+          <w:tab w:val="num" w:pos="720"/>
+        </w:tabs>
+        <w:ind w:left="720" w:hanging="360"/>
+      </w:pPr>
+      <w:rPr>
+        <w:rFonts w:ascii="Symbol" w:hAnsi="Symbol" w:hint="default"/>
+        <w:sz w:val="20"/>
+      </w:rPr>
+    </w:lvl>
+    <w:lvl w:ilvl="1" w:tentative="1">
+      <w:start w:val="1"/>
+      <w:numFmt w:val="bullet"/>
+      <w:lvlText w:val="o"/>
+      <w:lvlJc w:val="left"/>
+      <w:pPr>
+        <w:tabs>
+          <w:tab w:val="num" w:pos="1440"/>
+        </w:tabs>
+        <w:ind w:left="1440" w:hanging="360"/>
+      </w:pPr>
+      <w:rPr>
+        <w:rFonts w:ascii="Courier New" w:hAnsi="Courier New" w:hint="default"/>
+        <w:sz w:val="20"/>
+      </w:rPr>
+    </w:lvl>
+    <w:lvl w:ilvl="2" w:tentative="1">
+      <w:start w:val="1"/>
+      <w:numFmt w:val="bullet"/>
+      <w:lvlText w:val=""/>
+      <w:lvlJc w:val="left"/>
+      <w:pPr>
+        <w:tabs>
+          <w:tab w:val="num" w:pos="2160"/>
+        </w:tabs>
+        <w:ind w:left="2160" w:hanging="360"/>
+      </w:pPr>
+      <w:rPr>
+        <w:rFonts w:ascii="Wingdings" w:hAnsi="Wingdings" w:hint="default"/>
+        <w:sz w:val="20"/>
+      </w:rPr>
+    </w:lvl>
+    <w:lvl w:ilvl="3" w:tentative="1">
+      <w:start w:val="1"/>
+      <w:numFmt w:val="bullet"/>
+      <w:lvlText w:val=""/>
+      <w:lvlJc w:val="left"/>
+      <w:pPr>
+        <w:tabs>
+          <w:tab w:val="num" w:pos="2880"/>
+        </w:tabs>
+        <w:ind w:left="2880" w:hanging="360"/>
+      </w:pPr>
+      <w:rPr>
+        <w:rFonts w:ascii="Wingdings" w:hAnsi="Wingdings" w:hint="default"/>
+        <w:sz w:val="20"/>
+      </w:rPr>
+    </w:lvl>
+    <w:lvl w:ilvl="4" w:tentative="1">
+      <w:start w:val="1"/>
+      <w:numFmt w:val="bullet"/>
+      <w:lvlText w:val=""/>
+      <w:lvlJc w:val="left"/>
+      <w:pPr>
+        <w:tabs>
+          <w:tab w:val="num" w:pos="3600"/>
+        </w:tabs>
+        <w:ind w:left="3600" w:hanging="360"/>
+      </w:pPr>
+      <w:rPr>
+        <w:rFonts w:ascii="Wingdings" w:hAnsi="Wingdings" w:hint="default"/>
+        <w:sz w:val="20"/>
+      </w:rPr>
+    </w:lvl>
+    <w:lvl w:ilvl="5" w:tentative="1">
+      <w:start w:val="1"/>
+      <w:numFmt w:val="bullet"/>
+      <w:lvlText w:val=""/>
+      <w:lvlJc w:val="left"/>
+      <w:pPr>
+        <w:tabs>
+          <w:tab w:val="num" w:pos="4320"/>
+        </w:tabs>
+        <w:ind w:left="4320" w:hanging="360"/>
+      </w:pPr>
+      <w:rPr>
+        <w:rFonts w:ascii="Wingdings" w:hAnsi="Wingdings" w:hint="default"/>
+        <w:sz w:val="20"/>
+      </w:rPr>
+    </w:lvl>
+    <w:lvl w:ilvl="6" w:tentative="1">
+      <w:start w:val="1"/>
+      <w:numFmt w:val="bullet"/>
+      <w:lvlText w:val=""/>
+      <w:lvlJc w:val="left"/>
+      <w:pPr>
+        <w:tabs>
+          <w:tab w:val="num" w:pos="5040"/>
+        </w:tabs>
+        <w:ind w:left="5040" w:hanging="360"/>
+      </w:pPr>
+      <w:rPr>
+        <w:rFonts w:ascii="Wingdings" w:hAnsi="Wingdings" w:hint="default"/>
+        <w:sz w:val="20"/>
+      </w:rPr>
+    </w:lvl>
+    <w:lvl w:ilvl="7" w:tentative="1">
+      <w:start w:val="1"/>
+      <w:numFmt w:val="bullet"/>
+      <w:lvlText w:val=""/>
+      <w:lvlJc w:val="left"/>
+      <w:pPr>
+        <w:tabs>
+          <w:tab w:val="num" w:pos="5760"/>
+        </w:tabs>
+        <w:ind w:left="5760" w:hanging="360"/>
+      </w:pPr>
+      <w:rPr>
+        <w:rFonts w:ascii="Wingdings" w:hAnsi="Wingdings" w:hint="default"/>
+        <w:sz w:val="20"/>
+      </w:rPr>
+    </w:lvl>
+    <w:lvl w:ilvl="8" w:tentative="1">
+      <w:start w:val="1"/>
+      <w:numFmt w:val="bullet"/>
+      <w:lvlText w:val=""/>
+      <w:lvlJc w:val="left"/>
+      <w:pPr>
+        <w:tabs>
+          <w:tab w:val="num" w:pos="6480"/>
+        </w:tabs>
+        <w:ind w:left="6480" w:hanging="360"/>
+      </w:pPr>
+      <w:rPr>
+        <w:rFonts w:ascii="Wingdings" w:hAnsi="Wingdings" w:hint="default"/>
+        <w:sz w:val="20"/>
+      </w:rPr>
+    </w:lvl>
+  </w:abstractNum>
+  <w:abstractNum w:abstractNumId="13" w15:restartNumberingAfterBreak="0">
     <w:nsid w:val="59A025D9"/>
     <w:multiLevelType w:val="multilevel"/>
     <w:tmpl w:val="591C0544"/>
@@ -2702,7 +5347,7 @@
       </w:rPr>
     </w:lvl>
   </w:abstractNum>
-  <w:abstractNum w:abstractNumId="11" w15:restartNumberingAfterBreak="0">
+  <w:abstractNum w:abstractNumId="14" w15:restartNumberingAfterBreak="0">
     <w:nsid w:val="5EF775A2"/>
     <w:multiLevelType w:val="multilevel"/>
     <w:tmpl w:val="1F9AA3B4"/>
@@ -2851,7 +5496,7 @@
       </w:rPr>
     </w:lvl>
   </w:abstractNum>
-  <w:abstractNum w:abstractNumId="12" w15:restartNumberingAfterBreak="0">
+  <w:abstractNum w:abstractNumId="15" w15:restartNumberingAfterBreak="0">
     <w:nsid w:val="5F5B7524"/>
     <w:multiLevelType w:val="hybridMultilevel"/>
     <w:tmpl w:val="C436DA04"/>
@@ -2940,7 +5585,124 @@
       </w:pPr>
     </w:lvl>
   </w:abstractNum>
-  <w:abstractNum w:abstractNumId="13" w15:restartNumberingAfterBreak="0">
+  <w:abstractNum w:abstractNumId="16" w15:restartNumberingAfterBreak="0">
+    <w:nsid w:val="6872223A"/>
+    <w:multiLevelType w:val="multilevel"/>
+    <w:tmpl w:val="AAAC1E4C"/>
+    <w:lvl w:ilvl="0">
+      <w:start w:val="1"/>
+      <w:numFmt w:val="decimal"/>
+      <w:lvlText w:val="%1."/>
+      <w:lvlJc w:val="left"/>
+      <w:pPr>
+        <w:tabs>
+          <w:tab w:val="num" w:pos="720"/>
+        </w:tabs>
+        <w:ind w:left="720" w:hanging="360"/>
+      </w:pPr>
+    </w:lvl>
+    <w:lvl w:ilvl="1">
+      <w:start w:val="1"/>
+      <w:numFmt w:val="bullet"/>
+      <w:lvlText w:val="o"/>
+      <w:lvlJc w:val="left"/>
+      <w:pPr>
+        <w:tabs>
+          <w:tab w:val="num" w:pos="1440"/>
+        </w:tabs>
+        <w:ind w:left="1440" w:hanging="360"/>
+      </w:pPr>
+      <w:rPr>
+        <w:rFonts w:ascii="Courier New" w:hAnsi="Courier New" w:hint="default"/>
+        <w:sz w:val="20"/>
+      </w:rPr>
+    </w:lvl>
+    <w:lvl w:ilvl="2" w:tentative="1">
+      <w:start w:val="1"/>
+      <w:numFmt w:val="decimal"/>
+      <w:lvlText w:val="%3."/>
+      <w:lvlJc w:val="left"/>
+      <w:pPr>
+        <w:tabs>
+          <w:tab w:val="num" w:pos="2160"/>
+        </w:tabs>
+        <w:ind w:left="2160" w:hanging="360"/>
+      </w:pPr>
+    </w:lvl>
+    <w:lvl w:ilvl="3" w:tentative="1">
+      <w:start w:val="1"/>
+      <w:numFmt w:val="decimal"/>
+      <w:lvlText w:val="%4."/>
+      <w:lvlJc w:val="left"/>
+      <w:pPr>
+        <w:tabs>
+          <w:tab w:val="num" w:pos="2880"/>
+        </w:tabs>
+        <w:ind w:left="2880" w:hanging="360"/>
+      </w:pPr>
+    </w:lvl>
+    <w:lvl w:ilvl="4" w:tentative="1">
+      <w:start w:val="1"/>
+      <w:numFmt w:val="decimal"/>
+      <w:lvlText w:val="%5."/>
+      <w:lvlJc w:val="left"/>
+      <w:pPr>
+        <w:tabs>
+          <w:tab w:val="num" w:pos="3600"/>
+        </w:tabs>
+        <w:ind w:left="3600" w:hanging="360"/>
+      </w:pPr>
+    </w:lvl>
+    <w:lvl w:ilvl="5" w:tentative="1">
+      <w:start w:val="1"/>
+      <w:numFmt w:val="decimal"/>
+      <w:lvlText w:val="%6."/>
+      <w:lvlJc w:val="left"/>
+      <w:pPr>
+        <w:tabs>
+          <w:tab w:val="num" w:pos="4320"/>
+        </w:tabs>
+        <w:ind w:left="4320" w:hanging="360"/>
+      </w:pPr>
+    </w:lvl>
+    <w:lvl w:ilvl="6" w:tentative="1">
+      <w:start w:val="1"/>
+      <w:numFmt w:val="decimal"/>
+      <w:lvlText w:val="%7."/>
+      <w:lvlJc w:val="left"/>
+      <w:pPr>
+        <w:tabs>
+          <w:tab w:val="num" w:pos="5040"/>
+        </w:tabs>
+        <w:ind w:left="5040" w:hanging="360"/>
+      </w:pPr>
+    </w:lvl>
+    <w:lvl w:ilvl="7" w:tentative="1">
+      <w:start w:val="1"/>
+      <w:numFmt w:val="decimal"/>
+      <w:lvlText w:val="%8."/>
+      <w:lvlJc w:val="left"/>
+      <w:pPr>
+        <w:tabs>
+          <w:tab w:val="num" w:pos="5760"/>
+        </w:tabs>
+        <w:ind w:left="5760" w:hanging="360"/>
+      </w:pPr>
+    </w:lvl>
+    <w:lvl w:ilvl="8" w:tentative="1">
+      <w:start w:val="1"/>
+      <w:numFmt w:val="decimal"/>
+      <w:lvlText w:val="%9."/>
+      <w:lvlJc w:val="left"/>
+      <w:pPr>
+        <w:tabs>
+          <w:tab w:val="num" w:pos="6480"/>
+        </w:tabs>
+        <w:ind w:left="6480" w:hanging="360"/>
+      </w:pPr>
+    </w:lvl>
+  </w:abstractNum>
+  <w:abstractNum w:abstractNumId="17" w15:restartNumberingAfterBreak="0">
     <w:nsid w:val="6CBB0EF2"/>
     <w:multiLevelType w:val="multilevel"/>
     <w:tmpl w:val="07D26656"/>
@@ -3089,7 +5851,124 @@
       </w:rPr>
     </w:lvl>
   </w:abstractNum>
-  <w:abstractNum w:abstractNumId="14" w15:restartNumberingAfterBreak="0">
+  <w:abstractNum w:abstractNumId="18" w15:restartNumberingAfterBreak="0">
+    <w:nsid w:val="724E6D0F"/>
+    <w:multiLevelType w:val="multilevel"/>
+    <w:tmpl w:val="3BA0CB46"/>
+    <w:lvl w:ilvl="0">
+      <w:start w:val="1"/>
+      <w:numFmt w:val="decimal"/>
+      <w:lvlText w:val="%1."/>
+      <w:lvlJc w:val="left"/>
+      <w:pPr>
+        <w:tabs>
+          <w:tab w:val="num" w:pos="720"/>
+        </w:tabs>
+        <w:ind w:left="720" w:hanging="360"/>
+      </w:pPr>
+    </w:lvl>
+    <w:lvl w:ilvl="1">
+      <w:start w:val="1"/>
+      <w:numFmt w:val="bullet"/>
+      <w:lvlText w:val="o"/>
+      <w:lvlJc w:val="left"/>
+      <w:pPr>
+        <w:tabs>
+          <w:tab w:val="num" w:pos="1440"/>
+        </w:tabs>
+        <w:ind w:left="1440" w:hanging="360"/>
+      </w:pPr>
+      <w:rPr>
+        <w:rFonts w:ascii="Courier New" w:hAnsi="Courier New" w:hint="default"/>
+        <w:sz w:val="20"/>
+      </w:rPr>
+    </w:lvl>
+    <w:lvl w:ilvl="2" w:tentative="1">
+      <w:start w:val="1"/>
+      <w:numFmt w:val="decimal"/>
+      <w:lvlText w:val="%3."/>
+      <w:lvlJc w:val="left"/>
+      <w:pPr>
+        <w:tabs>
+          <w:tab w:val="num" w:pos="2160"/>
+        </w:tabs>
+        <w:ind w:left="2160" w:hanging="360"/>
+      </w:pPr>
+    </w:lvl>
+    <w:lvl w:ilvl="3" w:tentative="1">
+      <w:start w:val="1"/>
+      <w:numFmt w:val="decimal"/>
+      <w:lvlText w:val="%4."/>
+      <w:lvlJc w:val="left"/>
+      <w:pPr>
+        <w:tabs>
+          <w:tab w:val="num" w:pos="2880"/>
+        </w:tabs>
+        <w:ind w:left="2880" w:hanging="360"/>
+      </w:pPr>
+    </w:lvl>
+    <w:lvl w:ilvl="4" w:tentative="1">
+      <w:start w:val="1"/>
+      <w:numFmt w:val="decimal"/>
+      <w:lvlText w:val="%5."/>
+      <w:lvlJc w:val="left"/>
+      <w:pPr>
+        <w:tabs>
+          <w:tab w:val="num" w:pos="3600"/>
+        </w:tabs>
+        <w:ind w:left="3600" w:hanging="360"/>
+      </w:pPr>
+    </w:lvl>
+    <w:lvl w:ilvl="5" w:tentative="1">
+      <w:start w:val="1"/>
+      <w:numFmt w:val="decimal"/>
+      <w:lvlText w:val="%6."/>
+      <w:lvlJc w:val="left"/>
+      <w:pPr>
+        <w:tabs>
+          <w:tab w:val="num" w:pos="4320"/>
+        </w:tabs>
+        <w:ind w:left="4320" w:hanging="360"/>
+      </w:pPr>
+    </w:lvl>
+    <w:lvl w:ilvl="6" w:tentative="1">
+      <w:start w:val="1"/>
+      <w:numFmt w:val="decimal"/>
+      <w:lvlText w:val="%7."/>
+      <w:lvlJc w:val="left"/>
+      <w:pPr>
+        <w:tabs>
+          <w:tab w:val="num" w:pos="5040"/>
+        </w:tabs>
+        <w:ind w:left="5040" w:hanging="360"/>
+      </w:pPr>
+    </w:lvl>
+    <w:lvl w:ilvl="7" w:tentative="1">
+      <w:start w:val="1"/>
+      <w:numFmt w:val="decimal"/>
+      <w:lvlText w:val="%8."/>
+      <w:lvlJc w:val="left"/>
+      <w:pPr>
+        <w:tabs>
+          <w:tab w:val="num" w:pos="5760"/>
+        </w:tabs>
+        <w:ind w:left="5760" w:hanging="360"/>
+      </w:pPr>
+    </w:lvl>
+    <w:lvl w:ilvl="8" w:tentative="1">
+      <w:start w:val="1"/>
+      <w:numFmt w:val="decimal"/>
+      <w:lvlText w:val="%9."/>
+      <w:lvlJc w:val="left"/>
+      <w:pPr>
+        <w:tabs>
+          <w:tab w:val="num" w:pos="6480"/>
+        </w:tabs>
+        <w:ind w:left="6480" w:hanging="360"/>
+      </w:pPr>
+    </w:lvl>
+  </w:abstractNum>
+  <w:abstractNum w:abstractNumId="19" w15:restartNumberingAfterBreak="0">
     <w:nsid w:val="78511A0A"/>
     <w:multiLevelType w:val="multilevel"/>
     <w:tmpl w:val="5198AFF8"/>
@@ -3202,50 +6081,457 @@
       </w:pPr>
     </w:lvl>
   </w:abstractNum>
+  <w:abstractNum w:abstractNumId="20" w15:restartNumberingAfterBreak="0">
+    <w:nsid w:val="7ACE0AB3"/>
+    <w:multiLevelType w:val="multilevel"/>
+    <w:tmpl w:val="569051A8"/>
+    <w:lvl w:ilvl="0">
+      <w:start w:val="1"/>
+      <w:numFmt w:val="decimal"/>
+      <w:lvlText w:val="%1."/>
+      <w:lvlJc w:val="left"/>
+      <w:pPr>
+        <w:tabs>
+          <w:tab w:val="num" w:pos="720"/>
+        </w:tabs>
+        <w:ind w:left="720" w:hanging="360"/>
+      </w:pPr>
+    </w:lvl>
+    <w:lvl w:ilvl="1">
+      <w:start w:val="1"/>
+      <w:numFmt w:val="bullet"/>
+      <w:lvlText w:val="o"/>
+      <w:lvlJc w:val="left"/>
+      <w:pPr>
+        <w:tabs>
+          <w:tab w:val="num" w:pos="1440"/>
+        </w:tabs>
+        <w:ind w:left="1440" w:hanging="360"/>
+      </w:pPr>
+      <w:rPr>
+        <w:rFonts w:ascii="Courier New" w:hAnsi="Courier New" w:hint="default"/>
+        <w:sz w:val="20"/>
+      </w:rPr>
+    </w:lvl>
+    <w:lvl w:ilvl="2" w:tentative="1">
+      <w:start w:val="1"/>
+      <w:numFmt w:val="decimal"/>
+      <w:lvlText w:val="%3."/>
+      <w:lvlJc w:val="left"/>
+      <w:pPr>
+        <w:tabs>
+          <w:tab w:val="num" w:pos="2160"/>
+        </w:tabs>
+        <w:ind w:left="2160" w:hanging="360"/>
+      </w:pPr>
+    </w:lvl>
+    <w:lvl w:ilvl="3" w:tentative="1">
+      <w:start w:val="1"/>
+      <w:numFmt w:val="decimal"/>
+      <w:lvlText w:val="%4."/>
+      <w:lvlJc w:val="left"/>
+      <w:pPr>
+        <w:tabs>
+          <w:tab w:val="num" w:pos="2880"/>
+        </w:tabs>
+        <w:ind w:left="2880" w:hanging="360"/>
+      </w:pPr>
+    </w:lvl>
+    <w:lvl w:ilvl="4" w:tentative="1">
+      <w:start w:val="1"/>
+      <w:numFmt w:val="decimal"/>
+      <w:lvlText w:val="%5."/>
+      <w:lvlJc w:val="left"/>
+      <w:pPr>
+        <w:tabs>
+          <w:tab w:val="num" w:pos="3600"/>
+        </w:tabs>
+        <w:ind w:left="3600" w:hanging="360"/>
+      </w:pPr>
+    </w:lvl>
+    <w:lvl w:ilvl="5" w:tentative="1">
+      <w:start w:val="1"/>
+      <w:numFmt w:val="decimal"/>
+      <w:lvlText w:val="%6."/>
+      <w:lvlJc w:val="left"/>
+      <w:pPr>
+        <w:tabs>
+          <w:tab w:val="num" w:pos="4320"/>
+        </w:tabs>
+        <w:ind w:left="4320" w:hanging="360"/>
+      </w:pPr>
+    </w:lvl>
+    <w:lvl w:ilvl="6" w:tentative="1">
+      <w:start w:val="1"/>
+      <w:numFmt w:val="decimal"/>
+      <w:lvlText w:val="%7."/>
+      <w:lvlJc w:val="left"/>
+      <w:pPr>
+        <w:tabs>
+          <w:tab w:val="num" w:pos="5040"/>
+        </w:tabs>
+        <w:ind w:left="5040" w:hanging="360"/>
+      </w:pPr>
+    </w:lvl>
+    <w:lvl w:ilvl="7" w:tentative="1">
+      <w:start w:val="1"/>
+      <w:numFmt w:val="decimal"/>
+      <w:lvlText w:val="%8."/>
+      <w:lvlJc w:val="left"/>
+      <w:pPr>
+        <w:tabs>
+          <w:tab w:val="num" w:pos="5760"/>
+        </w:tabs>
+        <w:ind w:left="5760" w:hanging="360"/>
+      </w:pPr>
+    </w:lvl>
+    <w:lvl w:ilvl="8" w:tentative="1">
+      <w:start w:val="1"/>
+      <w:numFmt w:val="decimal"/>
+      <w:lvlText w:val="%9."/>
+      <w:lvlJc w:val="left"/>
+      <w:pPr>
+        <w:tabs>
+          <w:tab w:val="num" w:pos="6480"/>
+        </w:tabs>
+        <w:ind w:left="6480" w:hanging="360"/>
+      </w:pPr>
+    </w:lvl>
+  </w:abstractNum>
+  <w:abstractNum w:abstractNumId="21" w15:restartNumberingAfterBreak="0">
+    <w:nsid w:val="7B523D30"/>
+    <w:multiLevelType w:val="multilevel"/>
+    <w:tmpl w:val="195E93D0"/>
+    <w:lvl w:ilvl="0">
+      <w:start w:val="1"/>
+      <w:numFmt w:val="bullet"/>
+      <w:lvlText w:val=""/>
+      <w:lvlJc w:val="left"/>
+      <w:pPr>
+        <w:tabs>
+          <w:tab w:val="num" w:pos="720"/>
+        </w:tabs>
+        <w:ind w:left="720" w:hanging="360"/>
+      </w:pPr>
+      <w:rPr>
+        <w:rFonts w:ascii="Symbol" w:hAnsi="Symbol" w:hint="default"/>
+        <w:sz w:val="20"/>
+      </w:rPr>
+    </w:lvl>
+    <w:lvl w:ilvl="1" w:tentative="1">
+      <w:start w:val="1"/>
+      <w:numFmt w:val="bullet"/>
+      <w:lvlText w:val="o"/>
+      <w:lvlJc w:val="left"/>
+      <w:pPr>
+        <w:tabs>
+          <w:tab w:val="num" w:pos="1440"/>
+        </w:tabs>
+        <w:ind w:left="1440" w:hanging="360"/>
+      </w:pPr>
+      <w:rPr>
+        <w:rFonts w:ascii="Courier New" w:hAnsi="Courier New" w:hint="default"/>
+        <w:sz w:val="20"/>
+      </w:rPr>
+    </w:lvl>
+    <w:lvl w:ilvl="2" w:tentative="1">
+      <w:start w:val="1"/>
+      <w:numFmt w:val="bullet"/>
+      <w:lvlText w:val=""/>
+      <w:lvlJc w:val="left"/>
+      <w:pPr>
+        <w:tabs>
+          <w:tab w:val="num" w:pos="2160"/>
+        </w:tabs>
+        <w:ind w:left="2160" w:hanging="360"/>
+      </w:pPr>
+      <w:rPr>
+        <w:rFonts w:ascii="Wingdings" w:hAnsi="Wingdings" w:hint="default"/>
+        <w:sz w:val="20"/>
+      </w:rPr>
+    </w:lvl>
+    <w:lvl w:ilvl="3" w:tentative="1">
+      <w:start w:val="1"/>
+      <w:numFmt w:val="bullet"/>
+      <w:lvlText w:val=""/>
+      <w:lvlJc w:val="left"/>
+      <w:pPr>
+        <w:tabs>
+          <w:tab w:val="num" w:pos="2880"/>
+        </w:tabs>
+        <w:ind w:left="2880" w:hanging="360"/>
+      </w:pPr>
+      <w:rPr>
+        <w:rFonts w:ascii="Wingdings" w:hAnsi="Wingdings" w:hint="default"/>
+        <w:sz w:val="20"/>
+      </w:rPr>
+    </w:lvl>
+    <w:lvl w:ilvl="4" w:tentative="1">
+      <w:start w:val="1"/>
+      <w:numFmt w:val="bullet"/>
+      <w:lvlText w:val=""/>
+      <w:lvlJc w:val="left"/>
+      <w:pPr>
+        <w:tabs>
+          <w:tab w:val="num" w:pos="3600"/>
+        </w:tabs>
+        <w:ind w:left="3600" w:hanging="360"/>
+      </w:pPr>
+      <w:rPr>
+        <w:rFonts w:ascii="Wingdings" w:hAnsi="Wingdings" w:hint="default"/>
+        <w:sz w:val="20"/>
+      </w:rPr>
+    </w:lvl>
+    <w:lvl w:ilvl="5" w:tentative="1">
+      <w:start w:val="1"/>
+      <w:numFmt w:val="bullet"/>
+      <w:lvlText w:val=""/>
+      <w:lvlJc w:val="left"/>
+      <w:pPr>
+        <w:tabs>
+          <w:tab w:val="num" w:pos="4320"/>
+        </w:tabs>
+        <w:ind w:left="4320" w:hanging="360"/>
+      </w:pPr>
+      <w:rPr>
+        <w:rFonts w:ascii="Wingdings" w:hAnsi="Wingdings" w:hint="default"/>
+        <w:sz w:val="20"/>
+      </w:rPr>
+    </w:lvl>
+    <w:lvl w:ilvl="6" w:tentative="1">
+      <w:start w:val="1"/>
+      <w:numFmt w:val="bullet"/>
+      <w:lvlText w:val=""/>
+      <w:lvlJc w:val="left"/>
+      <w:pPr>
+        <w:tabs>
+          <w:tab w:val="num" w:pos="5040"/>
+        </w:tabs>
+        <w:ind w:left="5040" w:hanging="360"/>
+      </w:pPr>
+      <w:rPr>
+        <w:rFonts w:ascii="Wingdings" w:hAnsi="Wingdings" w:hint="default"/>
+        <w:sz w:val="20"/>
+      </w:rPr>
+    </w:lvl>
+    <w:lvl w:ilvl="7" w:tentative="1">
+      <w:start w:val="1"/>
+      <w:numFmt w:val="bullet"/>
+      <w:lvlText w:val=""/>
+      <w:lvlJc w:val="left"/>
+      <w:pPr>
+        <w:tabs>
+          <w:tab w:val="num" w:pos="5760"/>
+        </w:tabs>
+        <w:ind w:left="5760" w:hanging="360"/>
+      </w:pPr>
+      <w:rPr>
+        <w:rFonts w:ascii="Wingdings" w:hAnsi="Wingdings" w:hint="default"/>
+        <w:sz w:val="20"/>
+      </w:rPr>
+    </w:lvl>
+    <w:lvl w:ilvl="8" w:tentative="1">
+      <w:start w:val="1"/>
+      <w:numFmt w:val="bullet"/>
+      <w:lvlText w:val=""/>
+      <w:lvlJc w:val="left"/>
+      <w:pPr>
+        <w:tabs>
+          <w:tab w:val="num" w:pos="6480"/>
+        </w:tabs>
+        <w:ind w:left="6480" w:hanging="360"/>
+      </w:pPr>
+      <w:rPr>
+        <w:rFonts w:ascii="Wingdings" w:hAnsi="Wingdings" w:hint="default"/>
+        <w:sz w:val="20"/>
+      </w:rPr>
+    </w:lvl>
+  </w:abstractNum>
+  <w:abstractNum w:abstractNumId="22" w15:restartNumberingAfterBreak="0">
+    <w:nsid w:val="7F566164"/>
+    <w:multiLevelType w:val="multilevel"/>
+    <w:tmpl w:val="F1B8E4FC"/>
+    <w:lvl w:ilvl="0">
+      <w:start w:val="1"/>
+      <w:numFmt w:val="decimal"/>
+      <w:lvlText w:val="%1."/>
+      <w:lvlJc w:val="left"/>
+      <w:pPr>
+        <w:tabs>
+          <w:tab w:val="num" w:pos="720"/>
+        </w:tabs>
+        <w:ind w:left="720" w:hanging="360"/>
+      </w:pPr>
+    </w:lvl>
+    <w:lvl w:ilvl="1">
+      <w:start w:val="1"/>
+      <w:numFmt w:val="bullet"/>
+      <w:lvlText w:val="o"/>
+      <w:lvlJc w:val="left"/>
+      <w:pPr>
+        <w:tabs>
+          <w:tab w:val="num" w:pos="1440"/>
+        </w:tabs>
+        <w:ind w:left="1440" w:hanging="360"/>
+      </w:pPr>
+      <w:rPr>
+        <w:rFonts w:ascii="Courier New" w:hAnsi="Courier New" w:hint="default"/>
+        <w:sz w:val="20"/>
+      </w:rPr>
+    </w:lvl>
+    <w:lvl w:ilvl="2" w:tentative="1">
+      <w:start w:val="1"/>
+      <w:numFmt w:val="decimal"/>
+      <w:lvlText w:val="%3."/>
+      <w:lvlJc w:val="left"/>
+      <w:pPr>
+        <w:tabs>
+          <w:tab w:val="num" w:pos="2160"/>
+        </w:tabs>
+        <w:ind w:left="2160" w:hanging="360"/>
+      </w:pPr>
+    </w:lvl>
+    <w:lvl w:ilvl="3" w:tentative="1">
+      <w:start w:val="1"/>
+      <w:numFmt w:val="decimal"/>
+      <w:lvlText w:val="%4."/>
+      <w:lvlJc w:val="left"/>
+      <w:pPr>
+        <w:tabs>
+          <w:tab w:val="num" w:pos="2880"/>
+        </w:tabs>
+        <w:ind w:left="2880" w:hanging="360"/>
+      </w:pPr>
+    </w:lvl>
+    <w:lvl w:ilvl="4" w:tentative="1">
+      <w:start w:val="1"/>
+      <w:numFmt w:val="decimal"/>
+      <w:lvlText w:val="%5."/>
+      <w:lvlJc w:val="left"/>
+      <w:pPr>
+        <w:tabs>
+          <w:tab w:val="num" w:pos="3600"/>
+        </w:tabs>
+        <w:ind w:left="3600" w:hanging="360"/>
+      </w:pPr>
+    </w:lvl>
+    <w:lvl w:ilvl="5" w:tentative="1">
+      <w:start w:val="1"/>
+      <w:numFmt w:val="decimal"/>
+      <w:lvlText w:val="%6."/>
+      <w:lvlJc w:val="left"/>
+      <w:pPr>
+        <w:tabs>
+          <w:tab w:val="num" w:pos="4320"/>
+        </w:tabs>
+        <w:ind w:left="4320" w:hanging="360"/>
+      </w:pPr>
+    </w:lvl>
+    <w:lvl w:ilvl="6" w:tentative="1">
+      <w:start w:val="1"/>
+      <w:numFmt w:val="decimal"/>
+      <w:lvlText w:val="%7."/>
+      <w:lvlJc w:val="left"/>
+      <w:pPr>
+        <w:tabs>
+          <w:tab w:val="num" w:pos="5040"/>
+        </w:tabs>
+        <w:ind w:left="5040" w:hanging="360"/>
+      </w:pPr>
+    </w:lvl>
+    <w:lvl w:ilvl="7" w:tentative="1">
+      <w:start w:val="1"/>
+      <w:numFmt w:val="decimal"/>
+      <w:lvlText w:val="%8."/>
+      <w:lvlJc w:val="left"/>
+      <w:pPr>
+        <w:tabs>
+          <w:tab w:val="num" w:pos="5760"/>
+        </w:tabs>
+        <w:ind w:left="5760" w:hanging="360"/>
+      </w:pPr>
+    </w:lvl>
+    <w:lvl w:ilvl="8" w:tentative="1">
+      <w:start w:val="1"/>
+      <w:numFmt w:val="decimal"/>
+      <w:lvlText w:val="%9."/>
+      <w:lvlJc w:val="left"/>
+      <w:pPr>
+        <w:tabs>
+          <w:tab w:val="num" w:pos="6480"/>
+        </w:tabs>
+        <w:ind w:left="6480" w:hanging="360"/>
+      </w:pPr>
+    </w:lvl>
+  </w:abstractNum>
   <w:num w:numId="1" w16cid:durableId="937328500">
+    <w:abstractNumId w:val="17"/>
+  </w:num>
+  <w:num w:numId="2" w16cid:durableId="1592464802">
+    <w:abstractNumId w:val="14"/>
+  </w:num>
+  <w:num w:numId="3" w16cid:durableId="895045919">
+    <w:abstractNumId w:val="19"/>
+  </w:num>
+  <w:num w:numId="4" w16cid:durableId="564219907">
+    <w:abstractNumId w:val="9"/>
+  </w:num>
+  <w:num w:numId="5" w16cid:durableId="495464532">
     <w:abstractNumId w:val="13"/>
   </w:num>
-  <w:num w:numId="2" w16cid:durableId="1592464802">
+  <w:num w:numId="6" w16cid:durableId="1201552297">
+    <w:abstractNumId w:val="10"/>
+  </w:num>
+  <w:num w:numId="7" w16cid:durableId="163325082">
+    <w:abstractNumId w:val="3"/>
+  </w:num>
+  <w:num w:numId="8" w16cid:durableId="1357081758">
+    <w:abstractNumId w:val="8"/>
+  </w:num>
+  <w:num w:numId="9" w16cid:durableId="1319650568">
+    <w:abstractNumId w:val="2"/>
+  </w:num>
+  <w:num w:numId="10" w16cid:durableId="1317413036">
+    <w:abstractNumId w:val="6"/>
+  </w:num>
+  <w:num w:numId="11" w16cid:durableId="765615460">
+    <w:abstractNumId w:val="1"/>
+  </w:num>
+  <w:num w:numId="12" w16cid:durableId="556018614">
+    <w:abstractNumId w:val="4"/>
+  </w:num>
+  <w:num w:numId="13" w16cid:durableId="1091656319">
+    <w:abstractNumId w:val="5"/>
+  </w:num>
+  <w:num w:numId="14" w16cid:durableId="1185172623">
+    <w:abstractNumId w:val="15"/>
+  </w:num>
+  <w:num w:numId="15" w16cid:durableId="1337072057">
+    <w:abstractNumId w:val="7"/>
+  </w:num>
+  <w:num w:numId="16" w16cid:durableId="21102781">
+    <w:abstractNumId w:val="12"/>
+  </w:num>
+  <w:num w:numId="17" w16cid:durableId="1629316801">
+    <w:abstractNumId w:val="0"/>
+  </w:num>
+  <w:num w:numId="18" w16cid:durableId="1863010061">
     <w:abstractNumId w:val="11"/>
   </w:num>
-  <w:num w:numId="3" w16cid:durableId="895045919">
-    <w:abstractNumId w:val="14"/>
+  <w:num w:numId="19" w16cid:durableId="328102624">
+    <w:abstractNumId w:val="20"/>
   </w:num>
-  <w:num w:numId="4" w16cid:durableId="564219907">
-    <w:abstractNumId w:val="8"/>
+  <w:num w:numId="20" w16cid:durableId="591084928">
+    <w:abstractNumId w:val="22"/>
   </w:num>
-  <w:num w:numId="5" w16cid:durableId="495464532">
-    <w:abstractNumId w:val="10"/>
+  <w:num w:numId="21" w16cid:durableId="1534079630">
+    <w:abstractNumId w:val="18"/>
   </w:num>
-  <w:num w:numId="6" w16cid:durableId="1201552297">
-    <w:abstractNumId w:val="9"/>
+  <w:num w:numId="22" w16cid:durableId="1621106476">
+    <w:abstractNumId w:val="16"/>
   </w:num>
-  <w:num w:numId="7" w16cid:durableId="163325082">
-    <w:abstractNumId w:val="2"/>
-  </w:num>
-  <w:num w:numId="8" w16cid:durableId="1357081758">
-    <w:abstractNumId w:val="7"/>
-  </w:num>
-  <w:num w:numId="9" w16cid:durableId="1319650568">
-    <w:abstractNumId w:val="1"/>
-  </w:num>
-  <w:num w:numId="10" w16cid:durableId="1317413036">
-    <w:abstractNumId w:val="5"/>
-  </w:num>
-  <w:num w:numId="11" w16cid:durableId="765615460">
-    <w:abstractNumId w:val="0"/>
-  </w:num>
-  <w:num w:numId="12" w16cid:durableId="556018614">
-    <w:abstractNumId w:val="3"/>
-  </w:num>
-  <w:num w:numId="13" w16cid:durableId="1091656319">
-    <w:abstractNumId w:val="4"/>
-  </w:num>
-  <w:num w:numId="14" w16cid:durableId="1185172623">
-    <w:abstractNumId w:val="12"/>
-  </w:num>
-  <w:num w:numId="15" w16cid:durableId="1337072057">
-    <w:abstractNumId w:val="6"/>
+  <w:num w:numId="23" w16cid:durableId="28263881">
+    <w:abstractNumId w:val="21"/>
   </w:num>
 </w:numbering>
 </file>
@@ -3695,6 +6981,29 @@
       <w:szCs w:val="26"/>
     </w:rPr>
   </w:style>
+  <w:style w:type="paragraph" w:styleId="Heading3">
+    <w:name w:val="heading 3"/>
+    <w:basedOn w:val="Normal"/>
+    <w:next w:val="Normal"/>
+    <w:link w:val="Heading3Char"/>
+    <w:uiPriority w:val="9"/>
+    <w:semiHidden/>
+    <w:unhideWhenUsed/>
+    <w:qFormat/>
+    <w:rsid w:val="00632B2F"/>
+    <w:pPr>
+      <w:keepNext/>
+      <w:keepLines/>
+      <w:spacing w:before="40" w:after="0"/>
+      <w:outlineLvl w:val="2"/>
+    </w:pPr>
+    <w:rPr>
+      <w:rFonts w:asciiTheme="majorHAnsi" w:eastAsiaTheme="majorEastAsia" w:hAnsiTheme="majorHAnsi" w:cstheme="majorBidi"/>
+      <w:color w:val="1F3763" w:themeColor="accent1" w:themeShade="7F"/>
+      <w:sz w:val="24"/>
+      <w:szCs w:val="24"/>
+    </w:rPr>
+  </w:style>
   <w:style w:type="character" w:default="1" w:styleId="DefaultParagraphFont">
     <w:name w:val="Default Paragraph Font"/>
     <w:uiPriority w:val="1"/>
@@ -3822,6 +7131,59 @@
       <w:spacing w:after="100"/>
       <w:ind w:left="220"/>
     </w:pPr>
+  </w:style>
+  <w:style w:type="character" w:customStyle="1" w:styleId="Heading3Char">
+    <w:name w:val="Heading 3 Char"/>
+    <w:basedOn w:val="DefaultParagraphFont"/>
+    <w:link w:val="Heading3"/>
+    <w:uiPriority w:val="9"/>
+    <w:semiHidden/>
+    <w:rsid w:val="00632B2F"/>
+    <w:rPr>
+      <w:rFonts w:asciiTheme="majorHAnsi" w:eastAsiaTheme="majorEastAsia" w:hAnsiTheme="majorHAnsi" w:cstheme="majorBidi"/>
+      <w:color w:val="1F3763" w:themeColor="accent1" w:themeShade="7F"/>
+      <w:sz w:val="24"/>
+      <w:szCs w:val="24"/>
+    </w:rPr>
+  </w:style>
+  <w:style w:type="paragraph" w:styleId="EndnoteText">
+    <w:name w:val="endnote text"/>
+    <w:basedOn w:val="Normal"/>
+    <w:link w:val="EndnoteTextChar"/>
+    <w:uiPriority w:val="99"/>
+    <w:semiHidden/>
+    <w:unhideWhenUsed/>
+    <w:rsid w:val="0034146B"/>
+    <w:pPr>
+      <w:spacing w:after="0" w:line="240" w:lineRule="auto"/>
+    </w:pPr>
+    <w:rPr>
+      <w:sz w:val="20"/>
+      <w:szCs w:val="20"/>
+    </w:rPr>
+  </w:style>
+  <w:style w:type="character" w:customStyle="1" w:styleId="EndnoteTextChar">
+    <w:name w:val="Endnote Text Char"/>
+    <w:basedOn w:val="DefaultParagraphFont"/>
+    <w:link w:val="EndnoteText"/>
+    <w:uiPriority w:val="99"/>
+    <w:semiHidden/>
+    <w:rsid w:val="0034146B"/>
+    <w:rPr>
+      <w:sz w:val="20"/>
+      <w:szCs w:val="20"/>
+    </w:rPr>
+  </w:style>
+  <w:style w:type="character" w:styleId="EndnoteReference">
+    <w:name w:val="endnote reference"/>
+    <w:basedOn w:val="DefaultParagraphFont"/>
+    <w:uiPriority w:val="99"/>
+    <w:semiHidden/>
+    <w:unhideWhenUsed/>
+    <w:rsid w:val="0034146B"/>
+    <w:rPr>
+      <w:vertAlign w:val="superscript"/>
+    </w:rPr>
   </w:style>
 </w:styles>
 </file>

</xml_diff>